<commit_message>
Updated Document and added 2 sorting methods
</commit_message>
<xml_diff>
--- a/Nicole Dance - Searching and Sorting.docx
+++ b/Nicole Dance - Searching and Sorting.docx
@@ -288,13 +288,13 @@
             </w:rPr>
             <w:fldChar w:fldCharType="separate"/>
           </w:r>
-          <w:hyperlink w:anchor="_Toc17106592" w:history="1">
+          <w:hyperlink w:anchor="_Toc17119841" w:history="1">
             <w:r>
               <w:rPr>
                 <w:rStyle w:val="Hyperlink"/>
                 <w:noProof/>
               </w:rPr>
-              <w:t>A description of the intended use of the tool</w:t>
+              <w:t>Task 1 – Sorting</w:t>
             </w:r>
             <w:r>
               <w:rPr>
@@ -315,7 +315,859 @@
                 <w:noProof/>
                 <w:webHidden/>
               </w:rPr>
-              <w:instrText xml:space="preserve"> PAGEREF _Toc17106592 \h </w:instrText>
+              <w:instrText xml:space="preserve"> PAGEREF _Toc17119841 \h </w:instrText>
+            </w:r>
+            <w:r>
+              <w:rPr>
+                <w:noProof/>
+                <w:webHidden/>
+              </w:rPr>
+            </w:r>
+            <w:r>
+              <w:rPr>
+                <w:noProof/>
+                <w:webHidden/>
+              </w:rPr>
+              <w:fldChar w:fldCharType="separate"/>
+            </w:r>
+            <w:r>
+              <w:rPr>
+                <w:noProof/>
+                <w:webHidden/>
+              </w:rPr>
+              <w:t>3</w:t>
+            </w:r>
+            <w:r>
+              <w:rPr>
+                <w:noProof/>
+                <w:webHidden/>
+              </w:rPr>
+              <w:fldChar w:fldCharType="end"/>
+            </w:r>
+          </w:hyperlink>
+        </w:p>
+        <w:p>
+          <w:pPr>
+            <w:pStyle w:val="TOC2"/>
+            <w:tabs>
+              <w:tab w:val="right" w:leader="dot" w:pos="9016"/>
+            </w:tabs>
+            <w:rPr>
+              <w:rFonts w:eastAsiaTheme="minorEastAsia"/>
+              <w:noProof/>
+              <w:sz w:val="22"/>
+              <w:lang w:eastAsia="en-AU"/>
+            </w:rPr>
+          </w:pPr>
+          <w:hyperlink w:anchor="_Toc17119842" w:history="1">
+            <w:r>
+              <w:rPr>
+                <w:rStyle w:val="Hyperlink"/>
+                <w:noProof/>
+              </w:rPr>
+              <w:t>Bubble Sort Algorithm</w:t>
+            </w:r>
+            <w:r>
+              <w:rPr>
+                <w:noProof/>
+                <w:webHidden/>
+              </w:rPr>
+              <w:tab/>
+            </w:r>
+            <w:r>
+              <w:rPr>
+                <w:noProof/>
+                <w:webHidden/>
+              </w:rPr>
+              <w:fldChar w:fldCharType="begin"/>
+            </w:r>
+            <w:r>
+              <w:rPr>
+                <w:noProof/>
+                <w:webHidden/>
+              </w:rPr>
+              <w:instrText xml:space="preserve"> PAGEREF _Toc17119842 \h </w:instrText>
+            </w:r>
+            <w:r>
+              <w:rPr>
+                <w:noProof/>
+                <w:webHidden/>
+              </w:rPr>
+            </w:r>
+            <w:r>
+              <w:rPr>
+                <w:noProof/>
+                <w:webHidden/>
+              </w:rPr>
+              <w:fldChar w:fldCharType="separate"/>
+            </w:r>
+            <w:r>
+              <w:rPr>
+                <w:noProof/>
+                <w:webHidden/>
+              </w:rPr>
+              <w:t>3</w:t>
+            </w:r>
+            <w:r>
+              <w:rPr>
+                <w:noProof/>
+                <w:webHidden/>
+              </w:rPr>
+              <w:fldChar w:fldCharType="end"/>
+            </w:r>
+          </w:hyperlink>
+        </w:p>
+        <w:p>
+          <w:pPr>
+            <w:pStyle w:val="TOC3"/>
+            <w:tabs>
+              <w:tab w:val="right" w:leader="dot" w:pos="9016"/>
+            </w:tabs>
+            <w:rPr>
+              <w:rFonts w:eastAsiaTheme="minorEastAsia"/>
+              <w:noProof/>
+              <w:sz w:val="22"/>
+              <w:lang w:eastAsia="en-AU"/>
+            </w:rPr>
+          </w:pPr>
+          <w:hyperlink w:anchor="_Toc17119843" w:history="1">
+            <w:r>
+              <w:rPr>
+                <w:rStyle w:val="Hyperlink"/>
+                <w:noProof/>
+              </w:rPr>
+              <w:t>Why?</w:t>
+            </w:r>
+            <w:r>
+              <w:rPr>
+                <w:noProof/>
+                <w:webHidden/>
+              </w:rPr>
+              <w:tab/>
+            </w:r>
+            <w:r>
+              <w:rPr>
+                <w:noProof/>
+                <w:webHidden/>
+              </w:rPr>
+              <w:fldChar w:fldCharType="begin"/>
+            </w:r>
+            <w:r>
+              <w:rPr>
+                <w:noProof/>
+                <w:webHidden/>
+              </w:rPr>
+              <w:instrText xml:space="preserve"> PAGEREF _Toc17119843 \h </w:instrText>
+            </w:r>
+            <w:r>
+              <w:rPr>
+                <w:noProof/>
+                <w:webHidden/>
+              </w:rPr>
+            </w:r>
+            <w:r>
+              <w:rPr>
+                <w:noProof/>
+                <w:webHidden/>
+              </w:rPr>
+              <w:fldChar w:fldCharType="separate"/>
+            </w:r>
+            <w:r>
+              <w:rPr>
+                <w:noProof/>
+                <w:webHidden/>
+              </w:rPr>
+              <w:t>3</w:t>
+            </w:r>
+            <w:r>
+              <w:rPr>
+                <w:noProof/>
+                <w:webHidden/>
+              </w:rPr>
+              <w:fldChar w:fldCharType="end"/>
+            </w:r>
+          </w:hyperlink>
+        </w:p>
+        <w:p>
+          <w:pPr>
+            <w:pStyle w:val="TOC3"/>
+            <w:tabs>
+              <w:tab w:val="right" w:leader="dot" w:pos="9016"/>
+            </w:tabs>
+            <w:rPr>
+              <w:rFonts w:eastAsiaTheme="minorEastAsia"/>
+              <w:noProof/>
+              <w:sz w:val="22"/>
+              <w:lang w:eastAsia="en-AU"/>
+            </w:rPr>
+          </w:pPr>
+          <w:hyperlink w:anchor="_Toc17119844" w:history="1">
+            <w:r>
+              <w:rPr>
+                <w:rStyle w:val="Hyperlink"/>
+                <w:noProof/>
+              </w:rPr>
+              <w:t>Advantages</w:t>
+            </w:r>
+            <w:r>
+              <w:rPr>
+                <w:noProof/>
+                <w:webHidden/>
+              </w:rPr>
+              <w:tab/>
+            </w:r>
+            <w:r>
+              <w:rPr>
+                <w:noProof/>
+                <w:webHidden/>
+              </w:rPr>
+              <w:fldChar w:fldCharType="begin"/>
+            </w:r>
+            <w:r>
+              <w:rPr>
+                <w:noProof/>
+                <w:webHidden/>
+              </w:rPr>
+              <w:instrText xml:space="preserve"> PAGEREF _Toc17119844 \h </w:instrText>
+            </w:r>
+            <w:r>
+              <w:rPr>
+                <w:noProof/>
+                <w:webHidden/>
+              </w:rPr>
+            </w:r>
+            <w:r>
+              <w:rPr>
+                <w:noProof/>
+                <w:webHidden/>
+              </w:rPr>
+              <w:fldChar w:fldCharType="separate"/>
+            </w:r>
+            <w:r>
+              <w:rPr>
+                <w:noProof/>
+                <w:webHidden/>
+              </w:rPr>
+              <w:t>3</w:t>
+            </w:r>
+            <w:r>
+              <w:rPr>
+                <w:noProof/>
+                <w:webHidden/>
+              </w:rPr>
+              <w:fldChar w:fldCharType="end"/>
+            </w:r>
+          </w:hyperlink>
+        </w:p>
+        <w:p>
+          <w:pPr>
+            <w:pStyle w:val="TOC3"/>
+            <w:tabs>
+              <w:tab w:val="right" w:leader="dot" w:pos="9016"/>
+            </w:tabs>
+            <w:rPr>
+              <w:rFonts w:eastAsiaTheme="minorEastAsia"/>
+              <w:noProof/>
+              <w:sz w:val="22"/>
+              <w:lang w:eastAsia="en-AU"/>
+            </w:rPr>
+          </w:pPr>
+          <w:hyperlink w:anchor="_Toc17119845" w:history="1">
+            <w:r>
+              <w:rPr>
+                <w:rStyle w:val="Hyperlink"/>
+                <w:noProof/>
+              </w:rPr>
+              <w:t>Disadvantages</w:t>
+            </w:r>
+            <w:r>
+              <w:rPr>
+                <w:noProof/>
+                <w:webHidden/>
+              </w:rPr>
+              <w:tab/>
+            </w:r>
+            <w:r>
+              <w:rPr>
+                <w:noProof/>
+                <w:webHidden/>
+              </w:rPr>
+              <w:fldChar w:fldCharType="begin"/>
+            </w:r>
+            <w:r>
+              <w:rPr>
+                <w:noProof/>
+                <w:webHidden/>
+              </w:rPr>
+              <w:instrText xml:space="preserve"> PAGEREF _Toc17119845 \h </w:instrText>
+            </w:r>
+            <w:r>
+              <w:rPr>
+                <w:noProof/>
+                <w:webHidden/>
+              </w:rPr>
+            </w:r>
+            <w:r>
+              <w:rPr>
+                <w:noProof/>
+                <w:webHidden/>
+              </w:rPr>
+              <w:fldChar w:fldCharType="separate"/>
+            </w:r>
+            <w:r>
+              <w:rPr>
+                <w:noProof/>
+                <w:webHidden/>
+              </w:rPr>
+              <w:t>3</w:t>
+            </w:r>
+            <w:r>
+              <w:rPr>
+                <w:noProof/>
+                <w:webHidden/>
+              </w:rPr>
+              <w:fldChar w:fldCharType="end"/>
+            </w:r>
+          </w:hyperlink>
+        </w:p>
+        <w:p>
+          <w:pPr>
+            <w:pStyle w:val="TOC2"/>
+            <w:tabs>
+              <w:tab w:val="right" w:leader="dot" w:pos="9016"/>
+            </w:tabs>
+            <w:rPr>
+              <w:rFonts w:eastAsiaTheme="minorEastAsia"/>
+              <w:noProof/>
+              <w:sz w:val="22"/>
+              <w:lang w:eastAsia="en-AU"/>
+            </w:rPr>
+          </w:pPr>
+          <w:hyperlink w:anchor="_Toc17119846" w:history="1">
+            <w:r>
+              <w:rPr>
+                <w:rStyle w:val="Hyperlink"/>
+                <w:noProof/>
+              </w:rPr>
+              <w:t>Algorithm</w:t>
+            </w:r>
+            <w:r>
+              <w:rPr>
+                <w:noProof/>
+                <w:webHidden/>
+              </w:rPr>
+              <w:tab/>
+            </w:r>
+            <w:r>
+              <w:rPr>
+                <w:noProof/>
+                <w:webHidden/>
+              </w:rPr>
+              <w:fldChar w:fldCharType="begin"/>
+            </w:r>
+            <w:r>
+              <w:rPr>
+                <w:noProof/>
+                <w:webHidden/>
+              </w:rPr>
+              <w:instrText xml:space="preserve"> PAGEREF _Toc17119846 \h </w:instrText>
+            </w:r>
+            <w:r>
+              <w:rPr>
+                <w:noProof/>
+                <w:webHidden/>
+              </w:rPr>
+            </w:r>
+            <w:r>
+              <w:rPr>
+                <w:noProof/>
+                <w:webHidden/>
+              </w:rPr>
+              <w:fldChar w:fldCharType="separate"/>
+            </w:r>
+            <w:r>
+              <w:rPr>
+                <w:noProof/>
+                <w:webHidden/>
+              </w:rPr>
+              <w:t>3</w:t>
+            </w:r>
+            <w:r>
+              <w:rPr>
+                <w:noProof/>
+                <w:webHidden/>
+              </w:rPr>
+              <w:fldChar w:fldCharType="end"/>
+            </w:r>
+          </w:hyperlink>
+        </w:p>
+        <w:p>
+          <w:pPr>
+            <w:pStyle w:val="TOC3"/>
+            <w:tabs>
+              <w:tab w:val="right" w:leader="dot" w:pos="9016"/>
+            </w:tabs>
+            <w:rPr>
+              <w:rFonts w:eastAsiaTheme="minorEastAsia"/>
+              <w:noProof/>
+              <w:sz w:val="22"/>
+              <w:lang w:eastAsia="en-AU"/>
+            </w:rPr>
+          </w:pPr>
+          <w:hyperlink w:anchor="_Toc17119847" w:history="1">
+            <w:r>
+              <w:rPr>
+                <w:rStyle w:val="Hyperlink"/>
+                <w:noProof/>
+              </w:rPr>
+              <w:t>Why?</w:t>
+            </w:r>
+            <w:r>
+              <w:rPr>
+                <w:noProof/>
+                <w:webHidden/>
+              </w:rPr>
+              <w:tab/>
+            </w:r>
+            <w:r>
+              <w:rPr>
+                <w:noProof/>
+                <w:webHidden/>
+              </w:rPr>
+              <w:fldChar w:fldCharType="begin"/>
+            </w:r>
+            <w:r>
+              <w:rPr>
+                <w:noProof/>
+                <w:webHidden/>
+              </w:rPr>
+              <w:instrText xml:space="preserve"> PAGEREF _Toc17119847 \h </w:instrText>
+            </w:r>
+            <w:r>
+              <w:rPr>
+                <w:noProof/>
+                <w:webHidden/>
+              </w:rPr>
+            </w:r>
+            <w:r>
+              <w:rPr>
+                <w:noProof/>
+                <w:webHidden/>
+              </w:rPr>
+              <w:fldChar w:fldCharType="separate"/>
+            </w:r>
+            <w:r>
+              <w:rPr>
+                <w:noProof/>
+                <w:webHidden/>
+              </w:rPr>
+              <w:t>3</w:t>
+            </w:r>
+            <w:r>
+              <w:rPr>
+                <w:noProof/>
+                <w:webHidden/>
+              </w:rPr>
+              <w:fldChar w:fldCharType="end"/>
+            </w:r>
+          </w:hyperlink>
+        </w:p>
+        <w:p>
+          <w:pPr>
+            <w:pStyle w:val="TOC3"/>
+            <w:tabs>
+              <w:tab w:val="right" w:leader="dot" w:pos="9016"/>
+            </w:tabs>
+            <w:rPr>
+              <w:rFonts w:eastAsiaTheme="minorEastAsia"/>
+              <w:noProof/>
+              <w:sz w:val="22"/>
+              <w:lang w:eastAsia="en-AU"/>
+            </w:rPr>
+          </w:pPr>
+          <w:hyperlink w:anchor="_Toc17119848" w:history="1">
+            <w:r>
+              <w:rPr>
+                <w:rStyle w:val="Hyperlink"/>
+                <w:noProof/>
+              </w:rPr>
+              <w:t>Advantages</w:t>
+            </w:r>
+            <w:r>
+              <w:rPr>
+                <w:noProof/>
+                <w:webHidden/>
+              </w:rPr>
+              <w:tab/>
+            </w:r>
+            <w:r>
+              <w:rPr>
+                <w:noProof/>
+                <w:webHidden/>
+              </w:rPr>
+              <w:fldChar w:fldCharType="begin"/>
+            </w:r>
+            <w:r>
+              <w:rPr>
+                <w:noProof/>
+                <w:webHidden/>
+              </w:rPr>
+              <w:instrText xml:space="preserve"> PAGEREF _Toc17119848 \h </w:instrText>
+            </w:r>
+            <w:r>
+              <w:rPr>
+                <w:noProof/>
+                <w:webHidden/>
+              </w:rPr>
+            </w:r>
+            <w:r>
+              <w:rPr>
+                <w:noProof/>
+                <w:webHidden/>
+              </w:rPr>
+              <w:fldChar w:fldCharType="separate"/>
+            </w:r>
+            <w:r>
+              <w:rPr>
+                <w:noProof/>
+                <w:webHidden/>
+              </w:rPr>
+              <w:t>3</w:t>
+            </w:r>
+            <w:r>
+              <w:rPr>
+                <w:noProof/>
+                <w:webHidden/>
+              </w:rPr>
+              <w:fldChar w:fldCharType="end"/>
+            </w:r>
+          </w:hyperlink>
+        </w:p>
+        <w:p>
+          <w:pPr>
+            <w:pStyle w:val="TOC3"/>
+            <w:tabs>
+              <w:tab w:val="right" w:leader="dot" w:pos="9016"/>
+            </w:tabs>
+            <w:rPr>
+              <w:rFonts w:eastAsiaTheme="minorEastAsia"/>
+              <w:noProof/>
+              <w:sz w:val="22"/>
+              <w:lang w:eastAsia="en-AU"/>
+            </w:rPr>
+          </w:pPr>
+          <w:hyperlink w:anchor="_Toc17119849" w:history="1">
+            <w:r>
+              <w:rPr>
+                <w:rStyle w:val="Hyperlink"/>
+                <w:noProof/>
+              </w:rPr>
+              <w:t>Disadvantages</w:t>
+            </w:r>
+            <w:r>
+              <w:rPr>
+                <w:noProof/>
+                <w:webHidden/>
+              </w:rPr>
+              <w:tab/>
+            </w:r>
+            <w:r>
+              <w:rPr>
+                <w:noProof/>
+                <w:webHidden/>
+              </w:rPr>
+              <w:fldChar w:fldCharType="begin"/>
+            </w:r>
+            <w:r>
+              <w:rPr>
+                <w:noProof/>
+                <w:webHidden/>
+              </w:rPr>
+              <w:instrText xml:space="preserve"> PAGEREF _Toc17119849 \h </w:instrText>
+            </w:r>
+            <w:r>
+              <w:rPr>
+                <w:noProof/>
+                <w:webHidden/>
+              </w:rPr>
+            </w:r>
+            <w:r>
+              <w:rPr>
+                <w:noProof/>
+                <w:webHidden/>
+              </w:rPr>
+              <w:fldChar w:fldCharType="separate"/>
+            </w:r>
+            <w:r>
+              <w:rPr>
+                <w:noProof/>
+                <w:webHidden/>
+              </w:rPr>
+              <w:t>3</w:t>
+            </w:r>
+            <w:r>
+              <w:rPr>
+                <w:noProof/>
+                <w:webHidden/>
+              </w:rPr>
+              <w:fldChar w:fldCharType="end"/>
+            </w:r>
+          </w:hyperlink>
+        </w:p>
+        <w:p>
+          <w:pPr>
+            <w:pStyle w:val="TOC2"/>
+            <w:tabs>
+              <w:tab w:val="right" w:leader="dot" w:pos="9016"/>
+            </w:tabs>
+            <w:rPr>
+              <w:rFonts w:eastAsiaTheme="minorEastAsia"/>
+              <w:noProof/>
+              <w:sz w:val="22"/>
+              <w:lang w:eastAsia="en-AU"/>
+            </w:rPr>
+          </w:pPr>
+          <w:hyperlink w:anchor="_Toc17119850" w:history="1">
+            <w:r>
+              <w:rPr>
+                <w:rStyle w:val="Hyperlink"/>
+                <w:noProof/>
+              </w:rPr>
+              <w:t>Algorithm</w:t>
+            </w:r>
+            <w:r>
+              <w:rPr>
+                <w:noProof/>
+                <w:webHidden/>
+              </w:rPr>
+              <w:tab/>
+            </w:r>
+            <w:r>
+              <w:rPr>
+                <w:noProof/>
+                <w:webHidden/>
+              </w:rPr>
+              <w:fldChar w:fldCharType="begin"/>
+            </w:r>
+            <w:r>
+              <w:rPr>
+                <w:noProof/>
+                <w:webHidden/>
+              </w:rPr>
+              <w:instrText xml:space="preserve"> PAGEREF _Toc17119850 \h </w:instrText>
+            </w:r>
+            <w:r>
+              <w:rPr>
+                <w:noProof/>
+                <w:webHidden/>
+              </w:rPr>
+            </w:r>
+            <w:r>
+              <w:rPr>
+                <w:noProof/>
+                <w:webHidden/>
+              </w:rPr>
+              <w:fldChar w:fldCharType="separate"/>
+            </w:r>
+            <w:r>
+              <w:rPr>
+                <w:noProof/>
+                <w:webHidden/>
+              </w:rPr>
+              <w:t>3</w:t>
+            </w:r>
+            <w:r>
+              <w:rPr>
+                <w:noProof/>
+                <w:webHidden/>
+              </w:rPr>
+              <w:fldChar w:fldCharType="end"/>
+            </w:r>
+          </w:hyperlink>
+        </w:p>
+        <w:p>
+          <w:pPr>
+            <w:pStyle w:val="TOC3"/>
+            <w:tabs>
+              <w:tab w:val="right" w:leader="dot" w:pos="9016"/>
+            </w:tabs>
+            <w:rPr>
+              <w:rFonts w:eastAsiaTheme="minorEastAsia"/>
+              <w:noProof/>
+              <w:sz w:val="22"/>
+              <w:lang w:eastAsia="en-AU"/>
+            </w:rPr>
+          </w:pPr>
+          <w:hyperlink w:anchor="_Toc17119851" w:history="1">
+            <w:r>
+              <w:rPr>
+                <w:rStyle w:val="Hyperlink"/>
+                <w:noProof/>
+              </w:rPr>
+              <w:t>Why?</w:t>
+            </w:r>
+            <w:r>
+              <w:rPr>
+                <w:noProof/>
+                <w:webHidden/>
+              </w:rPr>
+              <w:tab/>
+            </w:r>
+            <w:r>
+              <w:rPr>
+                <w:noProof/>
+                <w:webHidden/>
+              </w:rPr>
+              <w:fldChar w:fldCharType="begin"/>
+            </w:r>
+            <w:r>
+              <w:rPr>
+                <w:noProof/>
+                <w:webHidden/>
+              </w:rPr>
+              <w:instrText xml:space="preserve"> PAGEREF _Toc17119851 \h </w:instrText>
+            </w:r>
+            <w:r>
+              <w:rPr>
+                <w:noProof/>
+                <w:webHidden/>
+              </w:rPr>
+            </w:r>
+            <w:r>
+              <w:rPr>
+                <w:noProof/>
+                <w:webHidden/>
+              </w:rPr>
+              <w:fldChar w:fldCharType="separate"/>
+            </w:r>
+            <w:r>
+              <w:rPr>
+                <w:noProof/>
+                <w:webHidden/>
+              </w:rPr>
+              <w:t>3</w:t>
+            </w:r>
+            <w:r>
+              <w:rPr>
+                <w:noProof/>
+                <w:webHidden/>
+              </w:rPr>
+              <w:fldChar w:fldCharType="end"/>
+            </w:r>
+          </w:hyperlink>
+        </w:p>
+        <w:p>
+          <w:pPr>
+            <w:pStyle w:val="TOC3"/>
+            <w:tabs>
+              <w:tab w:val="right" w:leader="dot" w:pos="9016"/>
+            </w:tabs>
+            <w:rPr>
+              <w:rFonts w:eastAsiaTheme="minorEastAsia"/>
+              <w:noProof/>
+              <w:sz w:val="22"/>
+              <w:lang w:eastAsia="en-AU"/>
+            </w:rPr>
+          </w:pPr>
+          <w:hyperlink w:anchor="_Toc17119852" w:history="1">
+            <w:r>
+              <w:rPr>
+                <w:rStyle w:val="Hyperlink"/>
+                <w:noProof/>
+              </w:rPr>
+              <w:t>Advantages</w:t>
+            </w:r>
+            <w:r>
+              <w:rPr>
+                <w:noProof/>
+                <w:webHidden/>
+              </w:rPr>
+              <w:tab/>
+            </w:r>
+            <w:r>
+              <w:rPr>
+                <w:noProof/>
+                <w:webHidden/>
+              </w:rPr>
+              <w:fldChar w:fldCharType="begin"/>
+            </w:r>
+            <w:r>
+              <w:rPr>
+                <w:noProof/>
+                <w:webHidden/>
+              </w:rPr>
+              <w:instrText xml:space="preserve"> PAGEREF _Toc17119852 \h </w:instrText>
+            </w:r>
+            <w:r>
+              <w:rPr>
+                <w:noProof/>
+                <w:webHidden/>
+              </w:rPr>
+            </w:r>
+            <w:r>
+              <w:rPr>
+                <w:noProof/>
+                <w:webHidden/>
+              </w:rPr>
+              <w:fldChar w:fldCharType="separate"/>
+            </w:r>
+            <w:r>
+              <w:rPr>
+                <w:noProof/>
+                <w:webHidden/>
+              </w:rPr>
+              <w:t>3</w:t>
+            </w:r>
+            <w:r>
+              <w:rPr>
+                <w:noProof/>
+                <w:webHidden/>
+              </w:rPr>
+              <w:fldChar w:fldCharType="end"/>
+            </w:r>
+          </w:hyperlink>
+        </w:p>
+        <w:p>
+          <w:pPr>
+            <w:pStyle w:val="TOC3"/>
+            <w:tabs>
+              <w:tab w:val="right" w:leader="dot" w:pos="9016"/>
+            </w:tabs>
+            <w:rPr>
+              <w:rFonts w:eastAsiaTheme="minorEastAsia"/>
+              <w:noProof/>
+              <w:sz w:val="22"/>
+              <w:lang w:eastAsia="en-AU"/>
+            </w:rPr>
+          </w:pPr>
+          <w:hyperlink w:anchor="_Toc17119853" w:history="1">
+            <w:r>
+              <w:rPr>
+                <w:rStyle w:val="Hyperlink"/>
+                <w:noProof/>
+              </w:rPr>
+              <w:t>Disadvantages</w:t>
+            </w:r>
+            <w:r>
+              <w:rPr>
+                <w:noProof/>
+                <w:webHidden/>
+              </w:rPr>
+              <w:tab/>
+            </w:r>
+            <w:r>
+              <w:rPr>
+                <w:noProof/>
+                <w:webHidden/>
+              </w:rPr>
+              <w:fldChar w:fldCharType="begin"/>
+            </w:r>
+            <w:r>
+              <w:rPr>
+                <w:noProof/>
+                <w:webHidden/>
+              </w:rPr>
+              <w:instrText xml:space="preserve"> PAGEREF _Toc17119853 \h </w:instrText>
             </w:r>
             <w:r>
               <w:rPr>
@@ -359,13 +1211,13 @@
               <w:lang w:eastAsia="en-AU"/>
             </w:rPr>
           </w:pPr>
-          <w:hyperlink w:anchor="_Toc17106593" w:history="1">
+          <w:hyperlink w:anchor="_Toc17119854" w:history="1">
             <w:r>
               <w:rPr>
                 <w:rStyle w:val="Hyperlink"/>
                 <w:noProof/>
               </w:rPr>
-              <w:t>Mock-up images</w:t>
+              <w:t>Task 2 Searching</w:t>
             </w:r>
             <w:r>
               <w:rPr>
@@ -386,7 +1238,7 @@
                 <w:noProof/>
                 <w:webHidden/>
               </w:rPr>
-              <w:instrText xml:space="preserve"> PAGEREF _Toc17106593 \h </w:instrText>
+              <w:instrText xml:space="preserve"> PAGEREF _Toc17119854 \h </w:instrText>
             </w:r>
             <w:r>
               <w:rPr>
@@ -407,929 +1259,6 @@
                 <w:webHidden/>
               </w:rPr>
               <w:t>3</w:t>
-            </w:r>
-            <w:r>
-              <w:rPr>
-                <w:noProof/>
-                <w:webHidden/>
-              </w:rPr>
-              <w:fldChar w:fldCharType="end"/>
-            </w:r>
-          </w:hyperlink>
-        </w:p>
-        <w:p>
-          <w:pPr>
-            <w:pStyle w:val="TOC2"/>
-            <w:tabs>
-              <w:tab w:val="right" w:leader="dot" w:pos="9016"/>
-            </w:tabs>
-            <w:rPr>
-              <w:rFonts w:eastAsiaTheme="minorEastAsia"/>
-              <w:noProof/>
-              <w:sz w:val="22"/>
-              <w:lang w:eastAsia="en-AU"/>
-            </w:rPr>
-          </w:pPr>
-          <w:hyperlink w:anchor="_Toc17106594" w:history="1">
-            <w:r>
-              <w:rPr>
-                <w:rStyle w:val="Hyperlink"/>
-                <w:noProof/>
-              </w:rPr>
-              <w:t>Screen when loaded</w:t>
-            </w:r>
-            <w:r>
-              <w:rPr>
-                <w:noProof/>
-                <w:webHidden/>
-              </w:rPr>
-              <w:tab/>
-            </w:r>
-            <w:r>
-              <w:rPr>
-                <w:noProof/>
-                <w:webHidden/>
-              </w:rPr>
-              <w:fldChar w:fldCharType="begin"/>
-            </w:r>
-            <w:r>
-              <w:rPr>
-                <w:noProof/>
-                <w:webHidden/>
-              </w:rPr>
-              <w:instrText xml:space="preserve"> PAGEREF _Toc17106594 \h </w:instrText>
-            </w:r>
-            <w:r>
-              <w:rPr>
-                <w:noProof/>
-                <w:webHidden/>
-              </w:rPr>
-            </w:r>
-            <w:r>
-              <w:rPr>
-                <w:noProof/>
-                <w:webHidden/>
-              </w:rPr>
-              <w:fldChar w:fldCharType="separate"/>
-            </w:r>
-            <w:r>
-              <w:rPr>
-                <w:noProof/>
-                <w:webHidden/>
-              </w:rPr>
-              <w:t>3</w:t>
-            </w:r>
-            <w:r>
-              <w:rPr>
-                <w:noProof/>
-                <w:webHidden/>
-              </w:rPr>
-              <w:fldChar w:fldCharType="end"/>
-            </w:r>
-          </w:hyperlink>
-        </w:p>
-        <w:p>
-          <w:pPr>
-            <w:pStyle w:val="TOC2"/>
-            <w:tabs>
-              <w:tab w:val="right" w:leader="dot" w:pos="9016"/>
-            </w:tabs>
-            <w:rPr>
-              <w:rFonts w:eastAsiaTheme="minorEastAsia"/>
-              <w:noProof/>
-              <w:sz w:val="22"/>
-              <w:lang w:eastAsia="en-AU"/>
-            </w:rPr>
-          </w:pPr>
-          <w:hyperlink w:anchor="_Toc17106595" w:history="1">
-            <w:r>
-              <w:rPr>
-                <w:rStyle w:val="Hyperlink"/>
-                <w:noProof/>
-              </w:rPr>
-              <w:t>Map Editing Screen</w:t>
-            </w:r>
-            <w:r>
-              <w:rPr>
-                <w:noProof/>
-                <w:webHidden/>
-              </w:rPr>
-              <w:tab/>
-            </w:r>
-            <w:r>
-              <w:rPr>
-                <w:noProof/>
-                <w:webHidden/>
-              </w:rPr>
-              <w:fldChar w:fldCharType="begin"/>
-            </w:r>
-            <w:r>
-              <w:rPr>
-                <w:noProof/>
-                <w:webHidden/>
-              </w:rPr>
-              <w:instrText xml:space="preserve"> PAGEREF _Toc17106595 \h </w:instrText>
-            </w:r>
-            <w:r>
-              <w:rPr>
-                <w:noProof/>
-                <w:webHidden/>
-              </w:rPr>
-            </w:r>
-            <w:r>
-              <w:rPr>
-                <w:noProof/>
-                <w:webHidden/>
-              </w:rPr>
-              <w:fldChar w:fldCharType="separate"/>
-            </w:r>
-            <w:r>
-              <w:rPr>
-                <w:noProof/>
-                <w:webHidden/>
-              </w:rPr>
-              <w:t>4</w:t>
-            </w:r>
-            <w:r>
-              <w:rPr>
-                <w:noProof/>
-                <w:webHidden/>
-              </w:rPr>
-              <w:fldChar w:fldCharType="end"/>
-            </w:r>
-          </w:hyperlink>
-        </w:p>
-        <w:p>
-          <w:pPr>
-            <w:pStyle w:val="TOC2"/>
-            <w:tabs>
-              <w:tab w:val="right" w:leader="dot" w:pos="9016"/>
-            </w:tabs>
-            <w:rPr>
-              <w:rFonts w:eastAsiaTheme="minorEastAsia"/>
-              <w:noProof/>
-              <w:sz w:val="22"/>
-              <w:lang w:eastAsia="en-AU"/>
-            </w:rPr>
-          </w:pPr>
-          <w:hyperlink w:anchor="_Toc17106596" w:history="1">
-            <w:r>
-              <w:rPr>
-                <w:rStyle w:val="Hyperlink"/>
-                <w:noProof/>
-              </w:rPr>
-              <w:t>Edit Tile Screen</w:t>
-            </w:r>
-            <w:r>
-              <w:rPr>
-                <w:noProof/>
-                <w:webHidden/>
-              </w:rPr>
-              <w:tab/>
-            </w:r>
-            <w:r>
-              <w:rPr>
-                <w:noProof/>
-                <w:webHidden/>
-              </w:rPr>
-              <w:fldChar w:fldCharType="begin"/>
-            </w:r>
-            <w:r>
-              <w:rPr>
-                <w:noProof/>
-                <w:webHidden/>
-              </w:rPr>
-              <w:instrText xml:space="preserve"> PAGEREF _Toc17106596 \h </w:instrText>
-            </w:r>
-            <w:r>
-              <w:rPr>
-                <w:noProof/>
-                <w:webHidden/>
-              </w:rPr>
-            </w:r>
-            <w:r>
-              <w:rPr>
-                <w:noProof/>
-                <w:webHidden/>
-              </w:rPr>
-              <w:fldChar w:fldCharType="separate"/>
-            </w:r>
-            <w:r>
-              <w:rPr>
-                <w:noProof/>
-                <w:webHidden/>
-              </w:rPr>
-              <w:t>4</w:t>
-            </w:r>
-            <w:r>
-              <w:rPr>
-                <w:noProof/>
-                <w:webHidden/>
-              </w:rPr>
-              <w:fldChar w:fldCharType="end"/>
-            </w:r>
-          </w:hyperlink>
-        </w:p>
-        <w:p>
-          <w:pPr>
-            <w:pStyle w:val="TOC2"/>
-            <w:tabs>
-              <w:tab w:val="right" w:leader="dot" w:pos="9016"/>
-            </w:tabs>
-            <w:rPr>
-              <w:rFonts w:eastAsiaTheme="minorEastAsia"/>
-              <w:noProof/>
-              <w:sz w:val="22"/>
-              <w:lang w:eastAsia="en-AU"/>
-            </w:rPr>
-          </w:pPr>
-          <w:hyperlink w:anchor="_Toc17106597" w:history="1">
-            <w:r>
-              <w:rPr>
-                <w:rStyle w:val="Hyperlink"/>
-                <w:noProof/>
-              </w:rPr>
-              <w:t>Create New Map Screen</w:t>
-            </w:r>
-            <w:r>
-              <w:rPr>
-                <w:noProof/>
-                <w:webHidden/>
-              </w:rPr>
-              <w:tab/>
-            </w:r>
-            <w:r>
-              <w:rPr>
-                <w:noProof/>
-                <w:webHidden/>
-              </w:rPr>
-              <w:fldChar w:fldCharType="begin"/>
-            </w:r>
-            <w:r>
-              <w:rPr>
-                <w:noProof/>
-                <w:webHidden/>
-              </w:rPr>
-              <w:instrText xml:space="preserve"> PAGEREF _Toc17106597 \h </w:instrText>
-            </w:r>
-            <w:r>
-              <w:rPr>
-                <w:noProof/>
-                <w:webHidden/>
-              </w:rPr>
-            </w:r>
-            <w:r>
-              <w:rPr>
-                <w:noProof/>
-                <w:webHidden/>
-              </w:rPr>
-              <w:fldChar w:fldCharType="separate"/>
-            </w:r>
-            <w:r>
-              <w:rPr>
-                <w:noProof/>
-                <w:webHidden/>
-              </w:rPr>
-              <w:t>5</w:t>
-            </w:r>
-            <w:r>
-              <w:rPr>
-                <w:noProof/>
-                <w:webHidden/>
-              </w:rPr>
-              <w:fldChar w:fldCharType="end"/>
-            </w:r>
-          </w:hyperlink>
-        </w:p>
-        <w:p>
-          <w:pPr>
-            <w:pStyle w:val="TOC2"/>
-            <w:tabs>
-              <w:tab w:val="right" w:leader="dot" w:pos="9016"/>
-            </w:tabs>
-            <w:rPr>
-              <w:rFonts w:eastAsiaTheme="minorEastAsia"/>
-              <w:noProof/>
-              <w:sz w:val="22"/>
-              <w:lang w:eastAsia="en-AU"/>
-            </w:rPr>
-          </w:pPr>
-          <w:hyperlink w:anchor="_Toc17106598" w:history="1">
-            <w:r>
-              <w:rPr>
-                <w:rStyle w:val="Hyperlink"/>
-                <w:noProof/>
-              </w:rPr>
-              <w:t>Import Tiles</w:t>
-            </w:r>
-            <w:r>
-              <w:rPr>
-                <w:noProof/>
-                <w:webHidden/>
-              </w:rPr>
-              <w:tab/>
-            </w:r>
-            <w:r>
-              <w:rPr>
-                <w:noProof/>
-                <w:webHidden/>
-              </w:rPr>
-              <w:fldChar w:fldCharType="begin"/>
-            </w:r>
-            <w:r>
-              <w:rPr>
-                <w:noProof/>
-                <w:webHidden/>
-              </w:rPr>
-              <w:instrText xml:space="preserve"> PAGEREF _Toc17106598 \h </w:instrText>
-            </w:r>
-            <w:r>
-              <w:rPr>
-                <w:noProof/>
-                <w:webHidden/>
-              </w:rPr>
-            </w:r>
-            <w:r>
-              <w:rPr>
-                <w:noProof/>
-                <w:webHidden/>
-              </w:rPr>
-              <w:fldChar w:fldCharType="separate"/>
-            </w:r>
-            <w:r>
-              <w:rPr>
-                <w:noProof/>
-                <w:webHidden/>
-              </w:rPr>
-              <w:t>5</w:t>
-            </w:r>
-            <w:r>
-              <w:rPr>
-                <w:noProof/>
-                <w:webHidden/>
-              </w:rPr>
-              <w:fldChar w:fldCharType="end"/>
-            </w:r>
-          </w:hyperlink>
-        </w:p>
-        <w:p>
-          <w:pPr>
-            <w:pStyle w:val="TOC1"/>
-            <w:tabs>
-              <w:tab w:val="right" w:leader="dot" w:pos="9016"/>
-            </w:tabs>
-            <w:rPr>
-              <w:rFonts w:eastAsiaTheme="minorEastAsia"/>
-              <w:noProof/>
-              <w:sz w:val="22"/>
-              <w:lang w:eastAsia="en-AU"/>
-            </w:rPr>
-          </w:pPr>
-          <w:hyperlink w:anchor="_Toc17106599" w:history="1">
-            <w:r>
-              <w:rPr>
-                <w:rStyle w:val="Hyperlink"/>
-                <w:noProof/>
-              </w:rPr>
-              <w:t>Technical diagram</w:t>
-            </w:r>
-            <w:r>
-              <w:rPr>
-                <w:noProof/>
-                <w:webHidden/>
-              </w:rPr>
-              <w:tab/>
-            </w:r>
-            <w:r>
-              <w:rPr>
-                <w:noProof/>
-                <w:webHidden/>
-              </w:rPr>
-              <w:fldChar w:fldCharType="begin"/>
-            </w:r>
-            <w:r>
-              <w:rPr>
-                <w:noProof/>
-                <w:webHidden/>
-              </w:rPr>
-              <w:instrText xml:space="preserve"> PAGEREF _Toc17106599 \h </w:instrText>
-            </w:r>
-            <w:r>
-              <w:rPr>
-                <w:noProof/>
-                <w:webHidden/>
-              </w:rPr>
-            </w:r>
-            <w:r>
-              <w:rPr>
-                <w:noProof/>
-                <w:webHidden/>
-              </w:rPr>
-              <w:fldChar w:fldCharType="separate"/>
-            </w:r>
-            <w:r>
-              <w:rPr>
-                <w:noProof/>
-                <w:webHidden/>
-              </w:rPr>
-              <w:t>6</w:t>
-            </w:r>
-            <w:r>
-              <w:rPr>
-                <w:noProof/>
-                <w:webHidden/>
-              </w:rPr>
-              <w:fldChar w:fldCharType="end"/>
-            </w:r>
-          </w:hyperlink>
-        </w:p>
-        <w:p>
-          <w:pPr>
-            <w:pStyle w:val="TOC2"/>
-            <w:tabs>
-              <w:tab w:val="right" w:leader="dot" w:pos="9016"/>
-            </w:tabs>
-            <w:rPr>
-              <w:rFonts w:eastAsiaTheme="minorEastAsia"/>
-              <w:noProof/>
-              <w:sz w:val="22"/>
-              <w:lang w:eastAsia="en-AU"/>
-            </w:rPr>
-          </w:pPr>
-          <w:hyperlink w:anchor="_Toc17106600" w:history="1">
-            <w:r>
-              <w:rPr>
-                <w:rStyle w:val="Hyperlink"/>
-                <w:noProof/>
-              </w:rPr>
-              <w:t>State Diagram</w:t>
-            </w:r>
-            <w:r>
-              <w:rPr>
-                <w:noProof/>
-                <w:webHidden/>
-              </w:rPr>
-              <w:tab/>
-            </w:r>
-            <w:r>
-              <w:rPr>
-                <w:noProof/>
-                <w:webHidden/>
-              </w:rPr>
-              <w:fldChar w:fldCharType="begin"/>
-            </w:r>
-            <w:r>
-              <w:rPr>
-                <w:noProof/>
-                <w:webHidden/>
-              </w:rPr>
-              <w:instrText xml:space="preserve"> PAGEREF _Toc17106600 \h </w:instrText>
-            </w:r>
-            <w:r>
-              <w:rPr>
-                <w:noProof/>
-                <w:webHidden/>
-              </w:rPr>
-            </w:r>
-            <w:r>
-              <w:rPr>
-                <w:noProof/>
-                <w:webHidden/>
-              </w:rPr>
-              <w:fldChar w:fldCharType="separate"/>
-            </w:r>
-            <w:r>
-              <w:rPr>
-                <w:noProof/>
-                <w:webHidden/>
-              </w:rPr>
-              <w:t>6</w:t>
-            </w:r>
-            <w:r>
-              <w:rPr>
-                <w:noProof/>
-                <w:webHidden/>
-              </w:rPr>
-              <w:fldChar w:fldCharType="end"/>
-            </w:r>
-          </w:hyperlink>
-        </w:p>
-        <w:p>
-          <w:pPr>
-            <w:pStyle w:val="TOC2"/>
-            <w:tabs>
-              <w:tab w:val="right" w:leader="dot" w:pos="9016"/>
-            </w:tabs>
-            <w:rPr>
-              <w:rFonts w:eastAsiaTheme="minorEastAsia"/>
-              <w:noProof/>
-              <w:sz w:val="22"/>
-              <w:lang w:eastAsia="en-AU"/>
-            </w:rPr>
-          </w:pPr>
-          <w:hyperlink w:anchor="_Toc17106601" w:history="1">
-            <w:r>
-              <w:rPr>
-                <w:rStyle w:val="Hyperlink"/>
-                <w:noProof/>
-              </w:rPr>
-              <w:t>Main Screen Flow Chart</w:t>
-            </w:r>
-            <w:r>
-              <w:rPr>
-                <w:noProof/>
-                <w:webHidden/>
-              </w:rPr>
-              <w:tab/>
-            </w:r>
-            <w:r>
-              <w:rPr>
-                <w:noProof/>
-                <w:webHidden/>
-              </w:rPr>
-              <w:fldChar w:fldCharType="begin"/>
-            </w:r>
-            <w:r>
-              <w:rPr>
-                <w:noProof/>
-                <w:webHidden/>
-              </w:rPr>
-              <w:instrText xml:space="preserve"> PAGEREF _Toc17106601 \h </w:instrText>
-            </w:r>
-            <w:r>
-              <w:rPr>
-                <w:noProof/>
-                <w:webHidden/>
-              </w:rPr>
-            </w:r>
-            <w:r>
-              <w:rPr>
-                <w:noProof/>
-                <w:webHidden/>
-              </w:rPr>
-              <w:fldChar w:fldCharType="separate"/>
-            </w:r>
-            <w:r>
-              <w:rPr>
-                <w:noProof/>
-                <w:webHidden/>
-              </w:rPr>
-              <w:t>7</w:t>
-            </w:r>
-            <w:r>
-              <w:rPr>
-                <w:noProof/>
-                <w:webHidden/>
-              </w:rPr>
-              <w:fldChar w:fldCharType="end"/>
-            </w:r>
-          </w:hyperlink>
-        </w:p>
-        <w:p>
-          <w:pPr>
-            <w:pStyle w:val="TOC2"/>
-            <w:tabs>
-              <w:tab w:val="right" w:leader="dot" w:pos="9016"/>
-            </w:tabs>
-            <w:rPr>
-              <w:rFonts w:eastAsiaTheme="minorEastAsia"/>
-              <w:noProof/>
-              <w:sz w:val="22"/>
-              <w:lang w:eastAsia="en-AU"/>
-            </w:rPr>
-          </w:pPr>
-          <w:hyperlink w:anchor="_Toc17106602" w:history="1">
-            <w:r>
-              <w:rPr>
-                <w:rStyle w:val="Hyperlink"/>
-                <w:noProof/>
-              </w:rPr>
-              <w:t>Create New Map Flow Chart</w:t>
-            </w:r>
-            <w:r>
-              <w:rPr>
-                <w:noProof/>
-                <w:webHidden/>
-              </w:rPr>
-              <w:tab/>
-            </w:r>
-            <w:r>
-              <w:rPr>
-                <w:noProof/>
-                <w:webHidden/>
-              </w:rPr>
-              <w:fldChar w:fldCharType="begin"/>
-            </w:r>
-            <w:r>
-              <w:rPr>
-                <w:noProof/>
-                <w:webHidden/>
-              </w:rPr>
-              <w:instrText xml:space="preserve"> PAGEREF _Toc17106602 \h </w:instrText>
-            </w:r>
-            <w:r>
-              <w:rPr>
-                <w:noProof/>
-                <w:webHidden/>
-              </w:rPr>
-            </w:r>
-            <w:r>
-              <w:rPr>
-                <w:noProof/>
-                <w:webHidden/>
-              </w:rPr>
-              <w:fldChar w:fldCharType="separate"/>
-            </w:r>
-            <w:r>
-              <w:rPr>
-                <w:noProof/>
-                <w:webHidden/>
-              </w:rPr>
-              <w:t>8</w:t>
-            </w:r>
-            <w:r>
-              <w:rPr>
-                <w:noProof/>
-                <w:webHidden/>
-              </w:rPr>
-              <w:fldChar w:fldCharType="end"/>
-            </w:r>
-          </w:hyperlink>
-        </w:p>
-        <w:p>
-          <w:pPr>
-            <w:pStyle w:val="TOC2"/>
-            <w:tabs>
-              <w:tab w:val="right" w:leader="dot" w:pos="9016"/>
-            </w:tabs>
-            <w:rPr>
-              <w:rFonts w:eastAsiaTheme="minorEastAsia"/>
-              <w:noProof/>
-              <w:sz w:val="22"/>
-              <w:lang w:eastAsia="en-AU"/>
-            </w:rPr>
-          </w:pPr>
-          <w:hyperlink w:anchor="_Toc17106603" w:history="1">
-            <w:r>
-              <w:rPr>
-                <w:rStyle w:val="Hyperlink"/>
-                <w:noProof/>
-              </w:rPr>
-              <w:t>Load Map Flow Chart</w:t>
-            </w:r>
-            <w:r>
-              <w:rPr>
-                <w:noProof/>
-                <w:webHidden/>
-              </w:rPr>
-              <w:tab/>
-            </w:r>
-            <w:r>
-              <w:rPr>
-                <w:noProof/>
-                <w:webHidden/>
-              </w:rPr>
-              <w:fldChar w:fldCharType="begin"/>
-            </w:r>
-            <w:r>
-              <w:rPr>
-                <w:noProof/>
-                <w:webHidden/>
-              </w:rPr>
-              <w:instrText xml:space="preserve"> PAGEREF _Toc17106603 \h </w:instrText>
-            </w:r>
-            <w:r>
-              <w:rPr>
-                <w:noProof/>
-                <w:webHidden/>
-              </w:rPr>
-            </w:r>
-            <w:r>
-              <w:rPr>
-                <w:noProof/>
-                <w:webHidden/>
-              </w:rPr>
-              <w:fldChar w:fldCharType="separate"/>
-            </w:r>
-            <w:r>
-              <w:rPr>
-                <w:noProof/>
-                <w:webHidden/>
-              </w:rPr>
-              <w:t>9</w:t>
-            </w:r>
-            <w:r>
-              <w:rPr>
-                <w:noProof/>
-                <w:webHidden/>
-              </w:rPr>
-              <w:fldChar w:fldCharType="end"/>
-            </w:r>
-          </w:hyperlink>
-        </w:p>
-        <w:p>
-          <w:pPr>
-            <w:pStyle w:val="TOC2"/>
-            <w:tabs>
-              <w:tab w:val="right" w:leader="dot" w:pos="9016"/>
-            </w:tabs>
-            <w:rPr>
-              <w:rFonts w:eastAsiaTheme="minorEastAsia"/>
-              <w:noProof/>
-              <w:sz w:val="22"/>
-              <w:lang w:eastAsia="en-AU"/>
-            </w:rPr>
-          </w:pPr>
-          <w:hyperlink w:anchor="_Toc17106604" w:history="1">
-            <w:r>
-              <w:rPr>
-                <w:rStyle w:val="Hyperlink"/>
-                <w:noProof/>
-              </w:rPr>
-              <w:t>Edit Map Flow Chart</w:t>
-            </w:r>
-            <w:r>
-              <w:rPr>
-                <w:noProof/>
-                <w:webHidden/>
-              </w:rPr>
-              <w:tab/>
-            </w:r>
-            <w:r>
-              <w:rPr>
-                <w:noProof/>
-                <w:webHidden/>
-              </w:rPr>
-              <w:fldChar w:fldCharType="begin"/>
-            </w:r>
-            <w:r>
-              <w:rPr>
-                <w:noProof/>
-                <w:webHidden/>
-              </w:rPr>
-              <w:instrText xml:space="preserve"> PAGEREF _Toc17106604 \h </w:instrText>
-            </w:r>
-            <w:r>
-              <w:rPr>
-                <w:noProof/>
-                <w:webHidden/>
-              </w:rPr>
-            </w:r>
-            <w:r>
-              <w:rPr>
-                <w:noProof/>
-                <w:webHidden/>
-              </w:rPr>
-              <w:fldChar w:fldCharType="separate"/>
-            </w:r>
-            <w:r>
-              <w:rPr>
-                <w:noProof/>
-                <w:webHidden/>
-              </w:rPr>
-              <w:t>10</w:t>
-            </w:r>
-            <w:r>
-              <w:rPr>
-                <w:noProof/>
-                <w:webHidden/>
-              </w:rPr>
-              <w:fldChar w:fldCharType="end"/>
-            </w:r>
-          </w:hyperlink>
-        </w:p>
-        <w:p>
-          <w:pPr>
-            <w:pStyle w:val="TOC2"/>
-            <w:tabs>
-              <w:tab w:val="right" w:leader="dot" w:pos="9016"/>
-            </w:tabs>
-            <w:rPr>
-              <w:rFonts w:eastAsiaTheme="minorEastAsia"/>
-              <w:noProof/>
-              <w:sz w:val="22"/>
-              <w:lang w:eastAsia="en-AU"/>
-            </w:rPr>
-          </w:pPr>
-          <w:hyperlink w:anchor="_Toc17106605" w:history="1">
-            <w:r>
-              <w:rPr>
-                <w:rStyle w:val="Hyperlink"/>
-                <w:noProof/>
-              </w:rPr>
-              <w:t>Import Tiles Flow Chart</w:t>
-            </w:r>
-            <w:r>
-              <w:rPr>
-                <w:noProof/>
-                <w:webHidden/>
-              </w:rPr>
-              <w:tab/>
-            </w:r>
-            <w:r>
-              <w:rPr>
-                <w:noProof/>
-                <w:webHidden/>
-              </w:rPr>
-              <w:fldChar w:fldCharType="begin"/>
-            </w:r>
-            <w:r>
-              <w:rPr>
-                <w:noProof/>
-                <w:webHidden/>
-              </w:rPr>
-              <w:instrText xml:space="preserve"> PAGEREF _Toc17106605 \h </w:instrText>
-            </w:r>
-            <w:r>
-              <w:rPr>
-                <w:noProof/>
-                <w:webHidden/>
-              </w:rPr>
-            </w:r>
-            <w:r>
-              <w:rPr>
-                <w:noProof/>
-                <w:webHidden/>
-              </w:rPr>
-              <w:fldChar w:fldCharType="separate"/>
-            </w:r>
-            <w:r>
-              <w:rPr>
-                <w:noProof/>
-                <w:webHidden/>
-              </w:rPr>
-              <w:t>11</w:t>
-            </w:r>
-            <w:r>
-              <w:rPr>
-                <w:noProof/>
-                <w:webHidden/>
-              </w:rPr>
-              <w:fldChar w:fldCharType="end"/>
-            </w:r>
-          </w:hyperlink>
-        </w:p>
-        <w:p>
-          <w:pPr>
-            <w:pStyle w:val="TOC1"/>
-            <w:tabs>
-              <w:tab w:val="right" w:leader="dot" w:pos="9016"/>
-            </w:tabs>
-            <w:rPr>
-              <w:rFonts w:eastAsiaTheme="minorEastAsia"/>
-              <w:noProof/>
-              <w:sz w:val="22"/>
-              <w:lang w:eastAsia="en-AU"/>
-            </w:rPr>
-          </w:pPr>
-          <w:hyperlink w:anchor="_Toc17106606" w:history="1">
-            <w:r>
-              <w:rPr>
-                <w:rStyle w:val="Hyperlink"/>
-                <w:noProof/>
-              </w:rPr>
-              <w:t>Description of the save data format</w:t>
-            </w:r>
-            <w:r>
-              <w:rPr>
-                <w:noProof/>
-                <w:webHidden/>
-              </w:rPr>
-              <w:tab/>
-            </w:r>
-            <w:r>
-              <w:rPr>
-                <w:noProof/>
-                <w:webHidden/>
-              </w:rPr>
-              <w:fldChar w:fldCharType="begin"/>
-            </w:r>
-            <w:r>
-              <w:rPr>
-                <w:noProof/>
-                <w:webHidden/>
-              </w:rPr>
-              <w:instrText xml:space="preserve"> PAGEREF _Toc17106606 \h </w:instrText>
-            </w:r>
-            <w:r>
-              <w:rPr>
-                <w:noProof/>
-                <w:webHidden/>
-              </w:rPr>
-            </w:r>
-            <w:r>
-              <w:rPr>
-                <w:noProof/>
-                <w:webHidden/>
-              </w:rPr>
-              <w:fldChar w:fldCharType="separate"/>
-            </w:r>
-            <w:r>
-              <w:rPr>
-                <w:noProof/>
-                <w:webHidden/>
-              </w:rPr>
-              <w:t>12</w:t>
             </w:r>
             <w:r>
               <w:rPr>
@@ -1366,55 +1295,301 @@
       <w:r>
         <w:br w:type="page"/>
       </w:r>
+      <w:bookmarkStart w:id="0" w:name="_Toc17119841"/>
       <w:r>
         <w:lastRenderedPageBreak/>
         <w:t>Task 1 – Sorting</w:t>
       </w:r>
+      <w:bookmarkEnd w:id="0"/>
     </w:p>
     <w:p>
       <w:pPr>
         <w:pStyle w:val="Heading2"/>
       </w:pPr>
-      <w:r>
-        <w:t>Algorithm 1</w:t>
-      </w:r>
+      <w:bookmarkStart w:id="1" w:name="_Toc17119842"/>
+      <w:r>
+        <w:t xml:space="preserve">Bubble Sort </w:t>
+      </w:r>
+      <w:r>
+        <w:t>Algorithm</w:t>
+      </w:r>
+      <w:bookmarkEnd w:id="1"/>
     </w:p>
     <w:p>
       <w:pPr>
-        <w:pStyle w:val="Heading2"/>
-      </w:pPr>
-      <w:r>
-        <w:t xml:space="preserve">Algorithm </w:t>
-      </w:r>
-      <w:r>
-        <w:t>2</w:t>
-      </w:r>
+        <w:pStyle w:val="Heading3"/>
+      </w:pPr>
+      <w:bookmarkStart w:id="2" w:name="_Toc17119843"/>
+      <w:r>
+        <w:t>Why?</w:t>
+      </w:r>
+      <w:bookmarkEnd w:id="2"/>
     </w:p>
     <w:p>
-      <w:pPr>
-        <w:pStyle w:val="Heading2"/>
-      </w:pPr>
-      <w:r>
-        <w:t xml:space="preserve">Algorithm </w:t>
-      </w:r>
-      <w:r>
-        <w:t>3</w:t>
+      <w:r>
+        <w:t xml:space="preserve">Bubble sort was selected as one of my 3 sorting algorithms as it is </w:t>
+      </w:r>
+      <w:proofErr w:type="gramStart"/>
+      <w:r>
+        <w:t>one</w:t>
+      </w:r>
+      <w:proofErr w:type="gramEnd"/>
+      <w:r>
+        <w:t xml:space="preserve"> we have covered.  Not only that but also due to the small amount of data in use for this assessment, Performance was not a major issue to consider. If I was to create an array of many more elements another algorithm would have </w:t>
+      </w:r>
+      <w:proofErr w:type="spellStart"/>
+      <w:r>
+        <w:t>bee</w:t>
+      </w:r>
+      <w:proofErr w:type="spellEnd"/>
+      <w:r>
+        <w:t xml:space="preserve"> preferred. One with increased performance.</w:t>
       </w:r>
     </w:p>
     <w:p>
       <w:pPr>
-        <w:pStyle w:val="Heading1"/>
-      </w:pPr>
-      <w:r>
-        <w:t>Task 2 Searching</w:t>
-      </w:r>
+        <w:pStyle w:val="Heading3"/>
+      </w:pPr>
+      <w:bookmarkStart w:id="3" w:name="_Toc17119844"/>
+      <w:r>
+        <w:t>Advantages</w:t>
+      </w:r>
+      <w:bookmarkEnd w:id="3"/>
     </w:p>
     <w:p>
       <w:pPr>
+        <w:pStyle w:val="ListParagraph"/>
+        <w:numPr>
+          <w:ilvl w:val="0"/>
+          <w:numId w:val="20"/>
+        </w:numPr>
+      </w:pPr>
+      <w:r>
+        <w:t>Simple to implement</w:t>
+      </w:r>
+    </w:p>
+    <w:p>
+      <w:pPr>
+        <w:pStyle w:val="ListParagraph"/>
+        <w:numPr>
+          <w:ilvl w:val="0"/>
+          <w:numId w:val="20"/>
+        </w:numPr>
+      </w:pPr>
+      <w:r>
+        <w:t>Works well with Arrays</w:t>
+      </w:r>
+    </w:p>
+    <w:p>
+      <w:pPr>
+        <w:pStyle w:val="Heading3"/>
+      </w:pPr>
+      <w:bookmarkStart w:id="4" w:name="_Toc17119845"/>
+      <w:r>
+        <w:t>Disadvantages</w:t>
+      </w:r>
+      <w:bookmarkEnd w:id="4"/>
+    </w:p>
+    <w:p>
+      <w:pPr>
+        <w:pStyle w:val="ListParagraph"/>
+        <w:numPr>
+          <w:ilvl w:val="0"/>
+          <w:numId w:val="21"/>
+        </w:numPr>
+      </w:pPr>
+      <w:r>
+        <w:t>Slo</w:t>
+      </w:r>
+      <w:r>
+        <w:t>w due to comparing all elements against all other elements.</w:t>
+      </w:r>
+    </w:p>
+    <w:p>
+      <w:pPr>
+        <w:pStyle w:val="ListParagraph"/>
+        <w:numPr>
+          <w:ilvl w:val="0"/>
+          <w:numId w:val="21"/>
+        </w:numPr>
+      </w:pPr>
+      <w:r>
+        <w:t>Not very efficient</w:t>
+      </w:r>
+    </w:p>
+    <w:p>
+      <w:pPr>
+        <w:pStyle w:val="Heading2"/>
+      </w:pPr>
+      <w:bookmarkStart w:id="5" w:name="_Toc17119846"/>
+      <w:r>
+        <w:t xml:space="preserve">Insertion Sort </w:t>
+      </w:r>
+      <w:r>
+        <w:t>Algorithm</w:t>
+      </w:r>
+      <w:bookmarkEnd w:id="5"/>
+      <w:r>
+        <w:t xml:space="preserve"> </w:t>
+      </w:r>
+    </w:p>
+    <w:p>
+      <w:pPr>
+        <w:pStyle w:val="Heading3"/>
+      </w:pPr>
+      <w:bookmarkStart w:id="6" w:name="_Toc17119847"/>
+      <w:r>
+        <w:t>Why?</w:t>
+      </w:r>
+      <w:bookmarkEnd w:id="6"/>
+    </w:p>
+    <w:p>
+      <w:r>
+        <w:t xml:space="preserve">Also, another algorithm covered. </w:t>
+      </w:r>
+      <w:proofErr w:type="gramStart"/>
+      <w:r>
+        <w:t>Again</w:t>
+      </w:r>
+      <w:proofErr w:type="gramEnd"/>
+      <w:r>
+        <w:t xml:space="preserve"> used as there isn’t a high number of elements in the array. </w:t>
+      </w:r>
+      <w:proofErr w:type="gramStart"/>
+      <w:r>
+        <w:t>Also</w:t>
+      </w:r>
+      <w:proofErr w:type="gramEnd"/>
+      <w:r>
+        <w:t xml:space="preserve"> whilst the same speed a bubble sort in its worst case. Otherwise, it is slightly faster. As it does not have to go through </w:t>
+      </w:r>
+      <w:proofErr w:type="gramStart"/>
+      <w:r>
+        <w:t>all of</w:t>
+      </w:r>
+      <w:proofErr w:type="gramEnd"/>
+      <w:r>
+        <w:t xml:space="preserve"> the previous sorted elements. But instead goes through them until it finds the correct spot to insert it.</w:t>
+      </w:r>
+      <w:bookmarkStart w:id="7" w:name="_GoBack"/>
+      <w:bookmarkEnd w:id="7"/>
+    </w:p>
+    <w:p>
+      <w:pPr>
+        <w:pStyle w:val="Heading3"/>
+      </w:pPr>
+      <w:bookmarkStart w:id="8" w:name="_Toc17119848"/>
+      <w:r>
+        <w:t>Advantages</w:t>
+      </w:r>
+      <w:bookmarkEnd w:id="8"/>
+    </w:p>
+    <w:p>
+      <w:pPr>
+        <w:pStyle w:val="ListParagraph"/>
+        <w:numPr>
+          <w:ilvl w:val="0"/>
+          <w:numId w:val="24"/>
+        </w:numPr>
+      </w:pPr>
+      <w:r>
+        <w:t xml:space="preserve">Quicker Then bubble sort in its best case due to swapping </w:t>
+      </w:r>
+      <w:r>
+        <w:t>fewer</w:t>
+      </w:r>
+      <w:r>
+        <w:t xml:space="preserve"> elements</w:t>
+      </w:r>
+    </w:p>
+    <w:p>
+      <w:pPr>
+        <w:pStyle w:val="Heading3"/>
+      </w:pPr>
+      <w:bookmarkStart w:id="9" w:name="_Toc17119849"/>
+      <w:r>
+        <w:t>Disadvantages</w:t>
+      </w:r>
+      <w:bookmarkEnd w:id="9"/>
+    </w:p>
+    <w:p>
+      <w:pPr>
+        <w:pStyle w:val="ListParagraph"/>
+        <w:numPr>
+          <w:ilvl w:val="0"/>
+          <w:numId w:val="22"/>
+        </w:numPr>
+      </w:pPr>
+      <w:r>
+        <w:t xml:space="preserve">Slow, </w:t>
+      </w:r>
+      <w:proofErr w:type="gramStart"/>
+      <w:r>
+        <w:t>And</w:t>
+      </w:r>
+      <w:proofErr w:type="gramEnd"/>
+      <w:r>
+        <w:t xml:space="preserve"> as the array grows it will take longer</w:t>
+      </w:r>
+    </w:p>
+    <w:p>
+      <w:pPr>
+        <w:pStyle w:val="Heading2"/>
+      </w:pPr>
+      <w:bookmarkStart w:id="10" w:name="_Toc17119850"/>
+      <w:r>
+        <w:t>Algorithm</w:t>
+      </w:r>
+      <w:bookmarkEnd w:id="10"/>
+      <w:r>
+        <w:t xml:space="preserve"> </w:t>
+      </w:r>
+    </w:p>
+    <w:p>
+      <w:pPr>
+        <w:pStyle w:val="Heading3"/>
+      </w:pPr>
+      <w:bookmarkStart w:id="11" w:name="_Toc17119851"/>
+      <w:r>
+        <w:t>Why?</w:t>
+      </w:r>
+      <w:bookmarkEnd w:id="11"/>
+    </w:p>
+    <w:p>
+      <w:pPr>
+        <w:pStyle w:val="Heading3"/>
+      </w:pPr>
+      <w:bookmarkStart w:id="12" w:name="_Toc17119852"/>
+      <w:r>
+        <w:t>Advantages</w:t>
+      </w:r>
+      <w:bookmarkEnd w:id="12"/>
+    </w:p>
+    <w:p>
+      <w:pPr>
+        <w:pStyle w:val="Heading3"/>
+      </w:pPr>
+      <w:bookmarkStart w:id="13" w:name="_Toc17119853"/>
+      <w:r>
+        <w:t>Disadvantages</w:t>
+      </w:r>
+      <w:bookmarkEnd w:id="13"/>
+    </w:p>
+    <w:p>
+      <w:pPr>
         <w:pStyle w:val="Heading1"/>
       </w:pPr>
-      <w:bookmarkStart w:id="0" w:name="_GoBack"/>
-      <w:bookmarkEnd w:id="0"/>
+      <w:bookmarkStart w:id="14" w:name="_Toc17119854"/>
+      <w:r>
+        <w:lastRenderedPageBreak/>
+        <w:t>Task 2 Searching</w:t>
+      </w:r>
+      <w:bookmarkEnd w:id="14"/>
+    </w:p>
+    <w:p>
+      <w:pPr>
+        <w:pStyle w:val="Heading1"/>
+      </w:pPr>
     </w:p>
     <w:sectPr>
       <w:pgSz w:w="11906" w:h="16838"/>
@@ -1515,6 +1690,119 @@
     </w:lvl>
   </w:abstractNum>
   <w:abstractNum w:abstractNumId="1" w15:restartNumberingAfterBreak="0">
+    <w:nsid w:val="0058623B"/>
+    <w:multiLevelType w:val="hybridMultilevel"/>
+    <w:tmpl w:val="55D42930"/>
+    <w:lvl w:ilvl="0" w:tplc="0C090001">
+      <w:start w:val="1"/>
+      <w:numFmt w:val="bullet"/>
+      <w:lvlText w:val=""/>
+      <w:lvlJc w:val="left"/>
+      <w:pPr>
+        <w:ind w:left="720" w:hanging="360"/>
+      </w:pPr>
+      <w:rPr>
+        <w:rFonts w:ascii="Symbol" w:hAnsi="Symbol" w:hint="default"/>
+      </w:rPr>
+    </w:lvl>
+    <w:lvl w:ilvl="1" w:tplc="0C090003" w:tentative="1">
+      <w:start w:val="1"/>
+      <w:numFmt w:val="bullet"/>
+      <w:lvlText w:val="o"/>
+      <w:lvlJc w:val="left"/>
+      <w:pPr>
+        <w:ind w:left="1440" w:hanging="360"/>
+      </w:pPr>
+      <w:rPr>
+        <w:rFonts w:ascii="Courier New" w:hAnsi="Courier New" w:cs="Courier New" w:hint="default"/>
+      </w:rPr>
+    </w:lvl>
+    <w:lvl w:ilvl="2" w:tplc="0C090005" w:tentative="1">
+      <w:start w:val="1"/>
+      <w:numFmt w:val="bullet"/>
+      <w:lvlText w:val=""/>
+      <w:lvlJc w:val="left"/>
+      <w:pPr>
+        <w:ind w:left="2160" w:hanging="360"/>
+      </w:pPr>
+      <w:rPr>
+        <w:rFonts w:ascii="Wingdings" w:hAnsi="Wingdings" w:hint="default"/>
+      </w:rPr>
+    </w:lvl>
+    <w:lvl w:ilvl="3" w:tplc="0C090001" w:tentative="1">
+      <w:start w:val="1"/>
+      <w:numFmt w:val="bullet"/>
+      <w:lvlText w:val=""/>
+      <w:lvlJc w:val="left"/>
+      <w:pPr>
+        <w:ind w:left="2880" w:hanging="360"/>
+      </w:pPr>
+      <w:rPr>
+        <w:rFonts w:ascii="Symbol" w:hAnsi="Symbol" w:hint="default"/>
+      </w:rPr>
+    </w:lvl>
+    <w:lvl w:ilvl="4" w:tplc="0C090003" w:tentative="1">
+      <w:start w:val="1"/>
+      <w:numFmt w:val="bullet"/>
+      <w:lvlText w:val="o"/>
+      <w:lvlJc w:val="left"/>
+      <w:pPr>
+        <w:ind w:left="3600" w:hanging="360"/>
+      </w:pPr>
+      <w:rPr>
+        <w:rFonts w:ascii="Courier New" w:hAnsi="Courier New" w:cs="Courier New" w:hint="default"/>
+      </w:rPr>
+    </w:lvl>
+    <w:lvl w:ilvl="5" w:tplc="0C090005" w:tentative="1">
+      <w:start w:val="1"/>
+      <w:numFmt w:val="bullet"/>
+      <w:lvlText w:val=""/>
+      <w:lvlJc w:val="left"/>
+      <w:pPr>
+        <w:ind w:left="4320" w:hanging="360"/>
+      </w:pPr>
+      <w:rPr>
+        <w:rFonts w:ascii="Wingdings" w:hAnsi="Wingdings" w:hint="default"/>
+      </w:rPr>
+    </w:lvl>
+    <w:lvl w:ilvl="6" w:tplc="0C090001" w:tentative="1">
+      <w:start w:val="1"/>
+      <w:numFmt w:val="bullet"/>
+      <w:lvlText w:val=""/>
+      <w:lvlJc w:val="left"/>
+      <w:pPr>
+        <w:ind w:left="5040" w:hanging="360"/>
+      </w:pPr>
+      <w:rPr>
+        <w:rFonts w:ascii="Symbol" w:hAnsi="Symbol" w:hint="default"/>
+      </w:rPr>
+    </w:lvl>
+    <w:lvl w:ilvl="7" w:tplc="0C090003" w:tentative="1">
+      <w:start w:val="1"/>
+      <w:numFmt w:val="bullet"/>
+      <w:lvlText w:val="o"/>
+      <w:lvlJc w:val="left"/>
+      <w:pPr>
+        <w:ind w:left="5760" w:hanging="360"/>
+      </w:pPr>
+      <w:rPr>
+        <w:rFonts w:ascii="Courier New" w:hAnsi="Courier New" w:cs="Courier New" w:hint="default"/>
+      </w:rPr>
+    </w:lvl>
+    <w:lvl w:ilvl="8" w:tplc="0C090005" w:tentative="1">
+      <w:start w:val="1"/>
+      <w:numFmt w:val="bullet"/>
+      <w:lvlText w:val=""/>
+      <w:lvlJc w:val="left"/>
+      <w:pPr>
+        <w:ind w:left="6480" w:hanging="360"/>
+      </w:pPr>
+      <w:rPr>
+        <w:rFonts w:ascii="Wingdings" w:hAnsi="Wingdings" w:hint="default"/>
+      </w:rPr>
+    </w:lvl>
+  </w:abstractNum>
+  <w:abstractNum w:abstractNumId="2" w15:restartNumberingAfterBreak="0">
     <w:nsid w:val="06564B72"/>
     <w:multiLevelType w:val="multilevel"/>
     <w:tmpl w:val="F342ED5A"/>
@@ -1659,7 +1947,7 @@
       </w:rPr>
     </w:lvl>
   </w:abstractNum>
-  <w:abstractNum w:abstractNumId="2" w15:restartNumberingAfterBreak="0">
+  <w:abstractNum w:abstractNumId="3" w15:restartNumberingAfterBreak="0">
     <w:nsid w:val="06A46814"/>
     <w:multiLevelType w:val="hybridMultilevel"/>
     <w:tmpl w:val="12DCD08C"/>
@@ -1772,7 +2060,7 @@
       </w:rPr>
     </w:lvl>
   </w:abstractNum>
-  <w:abstractNum w:abstractNumId="3" w15:restartNumberingAfterBreak="0">
+  <w:abstractNum w:abstractNumId="4" w15:restartNumberingAfterBreak="0">
     <w:nsid w:val="0978741F"/>
     <w:multiLevelType w:val="multilevel"/>
     <w:tmpl w:val="4B6E1DD6"/>
@@ -1917,7 +2205,7 @@
       </w:rPr>
     </w:lvl>
   </w:abstractNum>
-  <w:abstractNum w:abstractNumId="4" w15:restartNumberingAfterBreak="0">
+  <w:abstractNum w:abstractNumId="5" w15:restartNumberingAfterBreak="0">
     <w:nsid w:val="0A9F3324"/>
     <w:multiLevelType w:val="multilevel"/>
     <w:tmpl w:val="4B6E1DD6"/>
@@ -2062,7 +2350,7 @@
       </w:rPr>
     </w:lvl>
   </w:abstractNum>
-  <w:abstractNum w:abstractNumId="5" w15:restartNumberingAfterBreak="0">
+  <w:abstractNum w:abstractNumId="6" w15:restartNumberingAfterBreak="0">
     <w:nsid w:val="0AD9589A"/>
     <w:multiLevelType w:val="hybridMultilevel"/>
     <w:tmpl w:val="49862C4E"/>
@@ -2175,7 +2463,7 @@
       </w:rPr>
     </w:lvl>
   </w:abstractNum>
-  <w:abstractNum w:abstractNumId="6" w15:restartNumberingAfterBreak="0">
+  <w:abstractNum w:abstractNumId="7" w15:restartNumberingAfterBreak="0">
     <w:nsid w:val="13543857"/>
     <w:multiLevelType w:val="multilevel"/>
     <w:tmpl w:val="32622942"/>
@@ -2288,7 +2576,7 @@
       </w:pPr>
     </w:lvl>
   </w:abstractNum>
-  <w:abstractNum w:abstractNumId="7" w15:restartNumberingAfterBreak="0">
+  <w:abstractNum w:abstractNumId="8" w15:restartNumberingAfterBreak="0">
     <w:nsid w:val="16F03D29"/>
     <w:multiLevelType w:val="hybridMultilevel"/>
     <w:tmpl w:val="32822786"/>
@@ -2401,7 +2689,7 @@
       </w:rPr>
     </w:lvl>
   </w:abstractNum>
-  <w:abstractNum w:abstractNumId="8" w15:restartNumberingAfterBreak="0">
+  <w:abstractNum w:abstractNumId="9" w15:restartNumberingAfterBreak="0">
     <w:nsid w:val="1C005B33"/>
     <w:multiLevelType w:val="hybridMultilevel"/>
     <w:tmpl w:val="5CBAA678"/>
@@ -2514,7 +2802,120 @@
       </w:rPr>
     </w:lvl>
   </w:abstractNum>
-  <w:abstractNum w:abstractNumId="9" w15:restartNumberingAfterBreak="0">
+  <w:abstractNum w:abstractNumId="10" w15:restartNumberingAfterBreak="0">
+    <w:nsid w:val="1EF26248"/>
+    <w:multiLevelType w:val="hybridMultilevel"/>
+    <w:tmpl w:val="7E8667F0"/>
+    <w:lvl w:ilvl="0" w:tplc="0C090001">
+      <w:start w:val="1"/>
+      <w:numFmt w:val="bullet"/>
+      <w:lvlText w:val=""/>
+      <w:lvlJc w:val="left"/>
+      <w:pPr>
+        <w:ind w:left="720" w:hanging="360"/>
+      </w:pPr>
+      <w:rPr>
+        <w:rFonts w:ascii="Symbol" w:hAnsi="Symbol" w:hint="default"/>
+      </w:rPr>
+    </w:lvl>
+    <w:lvl w:ilvl="1" w:tplc="0C090003" w:tentative="1">
+      <w:start w:val="1"/>
+      <w:numFmt w:val="bullet"/>
+      <w:lvlText w:val="o"/>
+      <w:lvlJc w:val="left"/>
+      <w:pPr>
+        <w:ind w:left="1440" w:hanging="360"/>
+      </w:pPr>
+      <w:rPr>
+        <w:rFonts w:ascii="Courier New" w:hAnsi="Courier New" w:cs="Courier New" w:hint="default"/>
+      </w:rPr>
+    </w:lvl>
+    <w:lvl w:ilvl="2" w:tplc="0C090005" w:tentative="1">
+      <w:start w:val="1"/>
+      <w:numFmt w:val="bullet"/>
+      <w:lvlText w:val=""/>
+      <w:lvlJc w:val="left"/>
+      <w:pPr>
+        <w:ind w:left="2160" w:hanging="360"/>
+      </w:pPr>
+      <w:rPr>
+        <w:rFonts w:ascii="Wingdings" w:hAnsi="Wingdings" w:hint="default"/>
+      </w:rPr>
+    </w:lvl>
+    <w:lvl w:ilvl="3" w:tplc="0C090001" w:tentative="1">
+      <w:start w:val="1"/>
+      <w:numFmt w:val="bullet"/>
+      <w:lvlText w:val=""/>
+      <w:lvlJc w:val="left"/>
+      <w:pPr>
+        <w:ind w:left="2880" w:hanging="360"/>
+      </w:pPr>
+      <w:rPr>
+        <w:rFonts w:ascii="Symbol" w:hAnsi="Symbol" w:hint="default"/>
+      </w:rPr>
+    </w:lvl>
+    <w:lvl w:ilvl="4" w:tplc="0C090003" w:tentative="1">
+      <w:start w:val="1"/>
+      <w:numFmt w:val="bullet"/>
+      <w:lvlText w:val="o"/>
+      <w:lvlJc w:val="left"/>
+      <w:pPr>
+        <w:ind w:left="3600" w:hanging="360"/>
+      </w:pPr>
+      <w:rPr>
+        <w:rFonts w:ascii="Courier New" w:hAnsi="Courier New" w:cs="Courier New" w:hint="default"/>
+      </w:rPr>
+    </w:lvl>
+    <w:lvl w:ilvl="5" w:tplc="0C090005" w:tentative="1">
+      <w:start w:val="1"/>
+      <w:numFmt w:val="bullet"/>
+      <w:lvlText w:val=""/>
+      <w:lvlJc w:val="left"/>
+      <w:pPr>
+        <w:ind w:left="4320" w:hanging="360"/>
+      </w:pPr>
+      <w:rPr>
+        <w:rFonts w:ascii="Wingdings" w:hAnsi="Wingdings" w:hint="default"/>
+      </w:rPr>
+    </w:lvl>
+    <w:lvl w:ilvl="6" w:tplc="0C090001" w:tentative="1">
+      <w:start w:val="1"/>
+      <w:numFmt w:val="bullet"/>
+      <w:lvlText w:val=""/>
+      <w:lvlJc w:val="left"/>
+      <w:pPr>
+        <w:ind w:left="5040" w:hanging="360"/>
+      </w:pPr>
+      <w:rPr>
+        <w:rFonts w:ascii="Symbol" w:hAnsi="Symbol" w:hint="default"/>
+      </w:rPr>
+    </w:lvl>
+    <w:lvl w:ilvl="7" w:tplc="0C090003" w:tentative="1">
+      <w:start w:val="1"/>
+      <w:numFmt w:val="bullet"/>
+      <w:lvlText w:val="o"/>
+      <w:lvlJc w:val="left"/>
+      <w:pPr>
+        <w:ind w:left="5760" w:hanging="360"/>
+      </w:pPr>
+      <w:rPr>
+        <w:rFonts w:ascii="Courier New" w:hAnsi="Courier New" w:cs="Courier New" w:hint="default"/>
+      </w:rPr>
+    </w:lvl>
+    <w:lvl w:ilvl="8" w:tplc="0C090005" w:tentative="1">
+      <w:start w:val="1"/>
+      <w:numFmt w:val="bullet"/>
+      <w:lvlText w:val=""/>
+      <w:lvlJc w:val="left"/>
+      <w:pPr>
+        <w:ind w:left="6480" w:hanging="360"/>
+      </w:pPr>
+      <w:rPr>
+        <w:rFonts w:ascii="Wingdings" w:hAnsi="Wingdings" w:hint="default"/>
+      </w:rPr>
+    </w:lvl>
+  </w:abstractNum>
+  <w:abstractNum w:abstractNumId="11" w15:restartNumberingAfterBreak="0">
     <w:nsid w:val="2CFB49AE"/>
     <w:multiLevelType w:val="multilevel"/>
     <w:tmpl w:val="9664E5E0"/>
@@ -2663,7 +3064,7 @@
       </w:rPr>
     </w:lvl>
   </w:abstractNum>
-  <w:abstractNum w:abstractNumId="10" w15:restartNumberingAfterBreak="0">
+  <w:abstractNum w:abstractNumId="12" w15:restartNumberingAfterBreak="0">
     <w:nsid w:val="382938CF"/>
     <w:multiLevelType w:val="hybridMultilevel"/>
     <w:tmpl w:val="3D6E1B04"/>
@@ -2776,7 +3177,7 @@
       </w:rPr>
     </w:lvl>
   </w:abstractNum>
-  <w:abstractNum w:abstractNumId="11" w15:restartNumberingAfterBreak="0">
+  <w:abstractNum w:abstractNumId="13" w15:restartNumberingAfterBreak="0">
     <w:nsid w:val="3DF47C10"/>
     <w:multiLevelType w:val="multilevel"/>
     <w:tmpl w:val="7DF6CD1C"/>
@@ -2889,7 +3290,7 @@
       </w:pPr>
     </w:lvl>
   </w:abstractNum>
-  <w:abstractNum w:abstractNumId="12" w15:restartNumberingAfterBreak="0">
+  <w:abstractNum w:abstractNumId="14" w15:restartNumberingAfterBreak="0">
     <w:nsid w:val="4B041EDA"/>
     <w:multiLevelType w:val="multilevel"/>
     <w:tmpl w:val="9D987E3E"/>
@@ -3038,7 +3439,7 @@
       </w:rPr>
     </w:lvl>
   </w:abstractNum>
-  <w:abstractNum w:abstractNumId="13" w15:restartNumberingAfterBreak="0">
+  <w:abstractNum w:abstractNumId="15" w15:restartNumberingAfterBreak="0">
     <w:nsid w:val="50DC40A9"/>
     <w:multiLevelType w:val="multilevel"/>
     <w:tmpl w:val="AEB258AE"/>
@@ -3151,7 +3552,120 @@
       </w:rPr>
     </w:lvl>
   </w:abstractNum>
-  <w:abstractNum w:abstractNumId="14" w15:restartNumberingAfterBreak="0">
+  <w:abstractNum w:abstractNumId="16" w15:restartNumberingAfterBreak="0">
+    <w:nsid w:val="586F5EBE"/>
+    <w:multiLevelType w:val="hybridMultilevel"/>
+    <w:tmpl w:val="ECA4F7BE"/>
+    <w:lvl w:ilvl="0" w:tplc="0C090001">
+      <w:start w:val="1"/>
+      <w:numFmt w:val="bullet"/>
+      <w:lvlText w:val=""/>
+      <w:lvlJc w:val="left"/>
+      <w:pPr>
+        <w:ind w:left="720" w:hanging="360"/>
+      </w:pPr>
+      <w:rPr>
+        <w:rFonts w:ascii="Symbol" w:hAnsi="Symbol" w:hint="default"/>
+      </w:rPr>
+    </w:lvl>
+    <w:lvl w:ilvl="1" w:tplc="0C090003" w:tentative="1">
+      <w:start w:val="1"/>
+      <w:numFmt w:val="bullet"/>
+      <w:lvlText w:val="o"/>
+      <w:lvlJc w:val="left"/>
+      <w:pPr>
+        <w:ind w:left="1440" w:hanging="360"/>
+      </w:pPr>
+      <w:rPr>
+        <w:rFonts w:ascii="Courier New" w:hAnsi="Courier New" w:cs="Courier New" w:hint="default"/>
+      </w:rPr>
+    </w:lvl>
+    <w:lvl w:ilvl="2" w:tplc="0C090005" w:tentative="1">
+      <w:start w:val="1"/>
+      <w:numFmt w:val="bullet"/>
+      <w:lvlText w:val=""/>
+      <w:lvlJc w:val="left"/>
+      <w:pPr>
+        <w:ind w:left="2160" w:hanging="360"/>
+      </w:pPr>
+      <w:rPr>
+        <w:rFonts w:ascii="Wingdings" w:hAnsi="Wingdings" w:hint="default"/>
+      </w:rPr>
+    </w:lvl>
+    <w:lvl w:ilvl="3" w:tplc="0C090001" w:tentative="1">
+      <w:start w:val="1"/>
+      <w:numFmt w:val="bullet"/>
+      <w:lvlText w:val=""/>
+      <w:lvlJc w:val="left"/>
+      <w:pPr>
+        <w:ind w:left="2880" w:hanging="360"/>
+      </w:pPr>
+      <w:rPr>
+        <w:rFonts w:ascii="Symbol" w:hAnsi="Symbol" w:hint="default"/>
+      </w:rPr>
+    </w:lvl>
+    <w:lvl w:ilvl="4" w:tplc="0C090003" w:tentative="1">
+      <w:start w:val="1"/>
+      <w:numFmt w:val="bullet"/>
+      <w:lvlText w:val="o"/>
+      <w:lvlJc w:val="left"/>
+      <w:pPr>
+        <w:ind w:left="3600" w:hanging="360"/>
+      </w:pPr>
+      <w:rPr>
+        <w:rFonts w:ascii="Courier New" w:hAnsi="Courier New" w:cs="Courier New" w:hint="default"/>
+      </w:rPr>
+    </w:lvl>
+    <w:lvl w:ilvl="5" w:tplc="0C090005" w:tentative="1">
+      <w:start w:val="1"/>
+      <w:numFmt w:val="bullet"/>
+      <w:lvlText w:val=""/>
+      <w:lvlJc w:val="left"/>
+      <w:pPr>
+        <w:ind w:left="4320" w:hanging="360"/>
+      </w:pPr>
+      <w:rPr>
+        <w:rFonts w:ascii="Wingdings" w:hAnsi="Wingdings" w:hint="default"/>
+      </w:rPr>
+    </w:lvl>
+    <w:lvl w:ilvl="6" w:tplc="0C090001" w:tentative="1">
+      <w:start w:val="1"/>
+      <w:numFmt w:val="bullet"/>
+      <w:lvlText w:val=""/>
+      <w:lvlJc w:val="left"/>
+      <w:pPr>
+        <w:ind w:left="5040" w:hanging="360"/>
+      </w:pPr>
+      <w:rPr>
+        <w:rFonts w:ascii="Symbol" w:hAnsi="Symbol" w:hint="default"/>
+      </w:rPr>
+    </w:lvl>
+    <w:lvl w:ilvl="7" w:tplc="0C090003" w:tentative="1">
+      <w:start w:val="1"/>
+      <w:numFmt w:val="bullet"/>
+      <w:lvlText w:val="o"/>
+      <w:lvlJc w:val="left"/>
+      <w:pPr>
+        <w:ind w:left="5760" w:hanging="360"/>
+      </w:pPr>
+      <w:rPr>
+        <w:rFonts w:ascii="Courier New" w:hAnsi="Courier New" w:cs="Courier New" w:hint="default"/>
+      </w:rPr>
+    </w:lvl>
+    <w:lvl w:ilvl="8" w:tplc="0C090005" w:tentative="1">
+      <w:start w:val="1"/>
+      <w:numFmt w:val="bullet"/>
+      <w:lvlText w:val=""/>
+      <w:lvlJc w:val="left"/>
+      <w:pPr>
+        <w:ind w:left="6480" w:hanging="360"/>
+      </w:pPr>
+      <w:rPr>
+        <w:rFonts w:ascii="Wingdings" w:hAnsi="Wingdings" w:hint="default"/>
+      </w:rPr>
+    </w:lvl>
+  </w:abstractNum>
+  <w:abstractNum w:abstractNumId="17" w15:restartNumberingAfterBreak="0">
     <w:nsid w:val="5CCD7B17"/>
     <w:multiLevelType w:val="hybridMultilevel"/>
     <w:tmpl w:val="723A83E6"/>
@@ -3264,7 +3778,7 @@
       </w:rPr>
     </w:lvl>
   </w:abstractNum>
-  <w:abstractNum w:abstractNumId="15" w15:restartNumberingAfterBreak="0">
+  <w:abstractNum w:abstractNumId="18" w15:restartNumberingAfterBreak="0">
     <w:nsid w:val="5FB8585E"/>
     <w:multiLevelType w:val="hybridMultilevel"/>
     <w:tmpl w:val="900A4C32"/>
@@ -3377,7 +3891,7 @@
       </w:rPr>
     </w:lvl>
   </w:abstractNum>
-  <w:abstractNum w:abstractNumId="16" w15:restartNumberingAfterBreak="0">
+  <w:abstractNum w:abstractNumId="19" w15:restartNumberingAfterBreak="0">
     <w:nsid w:val="64817C5F"/>
     <w:multiLevelType w:val="hybridMultilevel"/>
     <w:tmpl w:val="2AA67078"/>
@@ -3490,7 +4004,7 @@
       </w:rPr>
     </w:lvl>
   </w:abstractNum>
-  <w:abstractNum w:abstractNumId="17" w15:restartNumberingAfterBreak="0">
+  <w:abstractNum w:abstractNumId="20" w15:restartNumberingAfterBreak="0">
     <w:nsid w:val="73106A71"/>
     <w:multiLevelType w:val="hybridMultilevel"/>
     <w:tmpl w:val="F0DCD70A"/>
@@ -3603,35 +4117,261 @@
       </w:rPr>
     </w:lvl>
   </w:abstractNum>
+  <w:abstractNum w:abstractNumId="21" w15:restartNumberingAfterBreak="0">
+    <w:nsid w:val="76062825"/>
+    <w:multiLevelType w:val="hybridMultilevel"/>
+    <w:tmpl w:val="7D7C86E6"/>
+    <w:lvl w:ilvl="0" w:tplc="0C090001">
+      <w:start w:val="1"/>
+      <w:numFmt w:val="bullet"/>
+      <w:lvlText w:val=""/>
+      <w:lvlJc w:val="left"/>
+      <w:pPr>
+        <w:ind w:left="720" w:hanging="360"/>
+      </w:pPr>
+      <w:rPr>
+        <w:rFonts w:ascii="Symbol" w:hAnsi="Symbol" w:hint="default"/>
+      </w:rPr>
+    </w:lvl>
+    <w:lvl w:ilvl="1" w:tplc="0C090003" w:tentative="1">
+      <w:start w:val="1"/>
+      <w:numFmt w:val="bullet"/>
+      <w:lvlText w:val="o"/>
+      <w:lvlJc w:val="left"/>
+      <w:pPr>
+        <w:ind w:left="1440" w:hanging="360"/>
+      </w:pPr>
+      <w:rPr>
+        <w:rFonts w:ascii="Courier New" w:hAnsi="Courier New" w:cs="Courier New" w:hint="default"/>
+      </w:rPr>
+    </w:lvl>
+    <w:lvl w:ilvl="2" w:tplc="0C090005" w:tentative="1">
+      <w:start w:val="1"/>
+      <w:numFmt w:val="bullet"/>
+      <w:lvlText w:val=""/>
+      <w:lvlJc w:val="left"/>
+      <w:pPr>
+        <w:ind w:left="2160" w:hanging="360"/>
+      </w:pPr>
+      <w:rPr>
+        <w:rFonts w:ascii="Wingdings" w:hAnsi="Wingdings" w:hint="default"/>
+      </w:rPr>
+    </w:lvl>
+    <w:lvl w:ilvl="3" w:tplc="0C090001" w:tentative="1">
+      <w:start w:val="1"/>
+      <w:numFmt w:val="bullet"/>
+      <w:lvlText w:val=""/>
+      <w:lvlJc w:val="left"/>
+      <w:pPr>
+        <w:ind w:left="2880" w:hanging="360"/>
+      </w:pPr>
+      <w:rPr>
+        <w:rFonts w:ascii="Symbol" w:hAnsi="Symbol" w:hint="default"/>
+      </w:rPr>
+    </w:lvl>
+    <w:lvl w:ilvl="4" w:tplc="0C090003" w:tentative="1">
+      <w:start w:val="1"/>
+      <w:numFmt w:val="bullet"/>
+      <w:lvlText w:val="o"/>
+      <w:lvlJc w:val="left"/>
+      <w:pPr>
+        <w:ind w:left="3600" w:hanging="360"/>
+      </w:pPr>
+      <w:rPr>
+        <w:rFonts w:ascii="Courier New" w:hAnsi="Courier New" w:cs="Courier New" w:hint="default"/>
+      </w:rPr>
+    </w:lvl>
+    <w:lvl w:ilvl="5" w:tplc="0C090005" w:tentative="1">
+      <w:start w:val="1"/>
+      <w:numFmt w:val="bullet"/>
+      <w:lvlText w:val=""/>
+      <w:lvlJc w:val="left"/>
+      <w:pPr>
+        <w:ind w:left="4320" w:hanging="360"/>
+      </w:pPr>
+      <w:rPr>
+        <w:rFonts w:ascii="Wingdings" w:hAnsi="Wingdings" w:hint="default"/>
+      </w:rPr>
+    </w:lvl>
+    <w:lvl w:ilvl="6" w:tplc="0C090001" w:tentative="1">
+      <w:start w:val="1"/>
+      <w:numFmt w:val="bullet"/>
+      <w:lvlText w:val=""/>
+      <w:lvlJc w:val="left"/>
+      <w:pPr>
+        <w:ind w:left="5040" w:hanging="360"/>
+      </w:pPr>
+      <w:rPr>
+        <w:rFonts w:ascii="Symbol" w:hAnsi="Symbol" w:hint="default"/>
+      </w:rPr>
+    </w:lvl>
+    <w:lvl w:ilvl="7" w:tplc="0C090003" w:tentative="1">
+      <w:start w:val="1"/>
+      <w:numFmt w:val="bullet"/>
+      <w:lvlText w:val="o"/>
+      <w:lvlJc w:val="left"/>
+      <w:pPr>
+        <w:ind w:left="5760" w:hanging="360"/>
+      </w:pPr>
+      <w:rPr>
+        <w:rFonts w:ascii="Courier New" w:hAnsi="Courier New" w:cs="Courier New" w:hint="default"/>
+      </w:rPr>
+    </w:lvl>
+    <w:lvl w:ilvl="8" w:tplc="0C090005" w:tentative="1">
+      <w:start w:val="1"/>
+      <w:numFmt w:val="bullet"/>
+      <w:lvlText w:val=""/>
+      <w:lvlJc w:val="left"/>
+      <w:pPr>
+        <w:ind w:left="6480" w:hanging="360"/>
+      </w:pPr>
+      <w:rPr>
+        <w:rFonts w:ascii="Wingdings" w:hAnsi="Wingdings" w:hint="default"/>
+      </w:rPr>
+    </w:lvl>
+  </w:abstractNum>
+  <w:abstractNum w:abstractNumId="22" w15:restartNumberingAfterBreak="0">
+    <w:nsid w:val="7DD357E2"/>
+    <w:multiLevelType w:val="hybridMultilevel"/>
+    <w:tmpl w:val="8BA26988"/>
+    <w:lvl w:ilvl="0" w:tplc="0C090001">
+      <w:start w:val="1"/>
+      <w:numFmt w:val="bullet"/>
+      <w:lvlText w:val=""/>
+      <w:lvlJc w:val="left"/>
+      <w:pPr>
+        <w:ind w:left="720" w:hanging="360"/>
+      </w:pPr>
+      <w:rPr>
+        <w:rFonts w:ascii="Symbol" w:hAnsi="Symbol" w:hint="default"/>
+      </w:rPr>
+    </w:lvl>
+    <w:lvl w:ilvl="1" w:tplc="0C090003" w:tentative="1">
+      <w:start w:val="1"/>
+      <w:numFmt w:val="bullet"/>
+      <w:lvlText w:val="o"/>
+      <w:lvlJc w:val="left"/>
+      <w:pPr>
+        <w:ind w:left="1440" w:hanging="360"/>
+      </w:pPr>
+      <w:rPr>
+        <w:rFonts w:ascii="Courier New" w:hAnsi="Courier New" w:cs="Courier New" w:hint="default"/>
+      </w:rPr>
+    </w:lvl>
+    <w:lvl w:ilvl="2" w:tplc="0C090005" w:tentative="1">
+      <w:start w:val="1"/>
+      <w:numFmt w:val="bullet"/>
+      <w:lvlText w:val=""/>
+      <w:lvlJc w:val="left"/>
+      <w:pPr>
+        <w:ind w:left="2160" w:hanging="360"/>
+      </w:pPr>
+      <w:rPr>
+        <w:rFonts w:ascii="Wingdings" w:hAnsi="Wingdings" w:hint="default"/>
+      </w:rPr>
+    </w:lvl>
+    <w:lvl w:ilvl="3" w:tplc="0C090001" w:tentative="1">
+      <w:start w:val="1"/>
+      <w:numFmt w:val="bullet"/>
+      <w:lvlText w:val=""/>
+      <w:lvlJc w:val="left"/>
+      <w:pPr>
+        <w:ind w:left="2880" w:hanging="360"/>
+      </w:pPr>
+      <w:rPr>
+        <w:rFonts w:ascii="Symbol" w:hAnsi="Symbol" w:hint="default"/>
+      </w:rPr>
+    </w:lvl>
+    <w:lvl w:ilvl="4" w:tplc="0C090003" w:tentative="1">
+      <w:start w:val="1"/>
+      <w:numFmt w:val="bullet"/>
+      <w:lvlText w:val="o"/>
+      <w:lvlJc w:val="left"/>
+      <w:pPr>
+        <w:ind w:left="3600" w:hanging="360"/>
+      </w:pPr>
+      <w:rPr>
+        <w:rFonts w:ascii="Courier New" w:hAnsi="Courier New" w:cs="Courier New" w:hint="default"/>
+      </w:rPr>
+    </w:lvl>
+    <w:lvl w:ilvl="5" w:tplc="0C090005" w:tentative="1">
+      <w:start w:val="1"/>
+      <w:numFmt w:val="bullet"/>
+      <w:lvlText w:val=""/>
+      <w:lvlJc w:val="left"/>
+      <w:pPr>
+        <w:ind w:left="4320" w:hanging="360"/>
+      </w:pPr>
+      <w:rPr>
+        <w:rFonts w:ascii="Wingdings" w:hAnsi="Wingdings" w:hint="default"/>
+      </w:rPr>
+    </w:lvl>
+    <w:lvl w:ilvl="6" w:tplc="0C090001" w:tentative="1">
+      <w:start w:val="1"/>
+      <w:numFmt w:val="bullet"/>
+      <w:lvlText w:val=""/>
+      <w:lvlJc w:val="left"/>
+      <w:pPr>
+        <w:ind w:left="5040" w:hanging="360"/>
+      </w:pPr>
+      <w:rPr>
+        <w:rFonts w:ascii="Symbol" w:hAnsi="Symbol" w:hint="default"/>
+      </w:rPr>
+    </w:lvl>
+    <w:lvl w:ilvl="7" w:tplc="0C090003" w:tentative="1">
+      <w:start w:val="1"/>
+      <w:numFmt w:val="bullet"/>
+      <w:lvlText w:val="o"/>
+      <w:lvlJc w:val="left"/>
+      <w:pPr>
+        <w:ind w:left="5760" w:hanging="360"/>
+      </w:pPr>
+      <w:rPr>
+        <w:rFonts w:ascii="Courier New" w:hAnsi="Courier New" w:cs="Courier New" w:hint="default"/>
+      </w:rPr>
+    </w:lvl>
+    <w:lvl w:ilvl="8" w:tplc="0C090005" w:tentative="1">
+      <w:start w:val="1"/>
+      <w:numFmt w:val="bullet"/>
+      <w:lvlText w:val=""/>
+      <w:lvlJc w:val="left"/>
+      <w:pPr>
+        <w:ind w:left="6480" w:hanging="360"/>
+      </w:pPr>
+      <w:rPr>
+        <w:rFonts w:ascii="Wingdings" w:hAnsi="Wingdings" w:hint="default"/>
+      </w:rPr>
+    </w:lvl>
+  </w:abstractNum>
   <w:num w:numId="1">
-    <w:abstractNumId w:val="12"/>
+    <w:abstractNumId w:val="14"/>
   </w:num>
   <w:num w:numId="2">
-    <w:abstractNumId w:val="1"/>
+    <w:abstractNumId w:val="2"/>
   </w:num>
   <w:num w:numId="3">
-    <w:abstractNumId w:val="2"/>
+    <w:abstractNumId w:val="3"/>
   </w:num>
   <w:num w:numId="4">
-    <w:abstractNumId w:val="3"/>
+    <w:abstractNumId w:val="4"/>
   </w:num>
   <w:num w:numId="5">
-    <w:abstractNumId w:val="4"/>
+    <w:abstractNumId w:val="5"/>
   </w:num>
   <w:num w:numId="6">
-    <w:abstractNumId w:val="9"/>
+    <w:abstractNumId w:val="11"/>
   </w:num>
   <w:num w:numId="7">
-    <w:abstractNumId w:val="7"/>
+    <w:abstractNumId w:val="8"/>
   </w:num>
   <w:num w:numId="8">
-    <w:abstractNumId w:val="16"/>
+    <w:abstractNumId w:val="19"/>
   </w:num>
   <w:num w:numId="9">
-    <w:abstractNumId w:val="11"/>
+    <w:abstractNumId w:val="13"/>
   </w:num>
   <w:num w:numId="10">
-    <w:abstractNumId w:val="6"/>
+    <w:abstractNumId w:val="7"/>
     <w:lvlOverride w:ilvl="0">
       <w:lvl w:ilvl="0">
         <w:numFmt w:val="decimal"/>
@@ -3641,7 +4381,7 @@
     </w:lvlOverride>
   </w:num>
   <w:num w:numId="11">
-    <w:abstractNumId w:val="6"/>
+    <w:abstractNumId w:val="7"/>
     <w:lvlOverride w:ilvl="0">
       <w:lvl w:ilvl="0">
         <w:numFmt w:val="decimal"/>
@@ -3651,28 +4391,43 @@
     </w:lvlOverride>
   </w:num>
   <w:num w:numId="12">
-    <w:abstractNumId w:val="10"/>
+    <w:abstractNumId w:val="12"/>
   </w:num>
   <w:num w:numId="13">
-    <w:abstractNumId w:val="17"/>
+    <w:abstractNumId w:val="20"/>
   </w:num>
   <w:num w:numId="14">
     <w:abstractNumId w:val="0"/>
   </w:num>
   <w:num w:numId="15">
+    <w:abstractNumId w:val="18"/>
+  </w:num>
+  <w:num w:numId="16">
     <w:abstractNumId w:val="15"/>
   </w:num>
-  <w:num w:numId="16">
-    <w:abstractNumId w:val="13"/>
-  </w:num>
   <w:num w:numId="17">
-    <w:abstractNumId w:val="5"/>
+    <w:abstractNumId w:val="6"/>
   </w:num>
   <w:num w:numId="18">
-    <w:abstractNumId w:val="8"/>
+    <w:abstractNumId w:val="9"/>
   </w:num>
   <w:num w:numId="19">
-    <w:abstractNumId w:val="14"/>
+    <w:abstractNumId w:val="17"/>
+  </w:num>
+  <w:num w:numId="20">
+    <w:abstractNumId w:val="10"/>
+  </w:num>
+  <w:num w:numId="21">
+    <w:abstractNumId w:val="1"/>
+  </w:num>
+  <w:num w:numId="22">
+    <w:abstractNumId w:val="22"/>
+  </w:num>
+  <w:num w:numId="23">
+    <w:abstractNumId w:val="21"/>
+  </w:num>
+  <w:num w:numId="24">
+    <w:abstractNumId w:val="16"/>
   </w:num>
 </w:numbering>
 </file>
@@ -4126,7 +4881,7 @@
     <w:link w:val="Heading3Char"/>
     <w:uiPriority w:val="9"/>
     <w:qFormat/>
-    <w:rsid w:val="002B4DC3"/>
+    <w:rsid w:val="00EA2B92"/>
     <w:pPr>
       <w:spacing w:before="100" w:beforeAutospacing="1" w:after="100" w:afterAutospacing="1" w:line="240" w:lineRule="auto"/>
       <w:outlineLvl w:val="2"/>
@@ -4135,9 +4890,31 @@
       <w:rFonts w:ascii="Arial" w:eastAsia="Times New Roman" w:hAnsi="Arial" w:cs="Times New Roman"/>
       <w:b/>
       <w:bCs/>
-      <w:sz w:val="27"/>
+      <w:i/>
       <w:szCs w:val="27"/>
       <w:lang w:eastAsia="en-AU"/>
+    </w:rPr>
+  </w:style>
+  <w:style w:type="paragraph" w:styleId="Heading4">
+    <w:name w:val="heading 4"/>
+    <w:basedOn w:val="Normal"/>
+    <w:next w:val="Normal"/>
+    <w:link w:val="Heading4Char"/>
+    <w:uiPriority w:val="9"/>
+    <w:unhideWhenUsed/>
+    <w:qFormat/>
+    <w:rsid w:val="00EA2B92"/>
+    <w:pPr>
+      <w:keepNext/>
+      <w:keepLines/>
+      <w:spacing w:before="40" w:after="0"/>
+      <w:outlineLvl w:val="3"/>
+    </w:pPr>
+    <w:rPr>
+      <w:rFonts w:asciiTheme="majorHAnsi" w:eastAsiaTheme="majorEastAsia" w:hAnsiTheme="majorHAnsi" w:cstheme="majorBidi"/>
+      <w:i/>
+      <w:iCs/>
+      <w:color w:val="2F5496" w:themeColor="accent1" w:themeShade="BF"/>
     </w:rPr>
   </w:style>
   <w:style w:type="character" w:default="1" w:styleId="DefaultParagraphFont">
@@ -4203,12 +4980,13 @@
     <w:basedOn w:val="DefaultParagraphFont"/>
     <w:link w:val="Heading3"/>
     <w:uiPriority w:val="9"/>
-    <w:rsid w:val="002B4DC3"/>
+    <w:rsid w:val="00EA2B92"/>
     <w:rPr>
       <w:rFonts w:ascii="Arial" w:eastAsia="Times New Roman" w:hAnsi="Arial" w:cs="Times New Roman"/>
       <w:b/>
       <w:bCs/>
-      <w:sz w:val="27"/>
+      <w:i/>
+      <w:sz w:val="24"/>
       <w:szCs w:val="27"/>
       <w:lang w:eastAsia="en-AU"/>
     </w:rPr>
@@ -4534,6 +5312,20 @@
       <w:rFonts w:ascii="Times New Roman" w:eastAsia="Times New Roman" w:hAnsi="Times New Roman" w:cs="Times New Roman"/>
       <w:szCs w:val="24"/>
       <w:lang w:eastAsia="en-AU"/>
+    </w:rPr>
+  </w:style>
+  <w:style w:type="character" w:customStyle="1" w:styleId="Heading4Char">
+    <w:name w:val="Heading 4 Char"/>
+    <w:basedOn w:val="DefaultParagraphFont"/>
+    <w:link w:val="Heading4"/>
+    <w:uiPriority w:val="9"/>
+    <w:rsid w:val="00EA2B92"/>
+    <w:rPr>
+      <w:rFonts w:asciiTheme="majorHAnsi" w:eastAsiaTheme="majorEastAsia" w:hAnsiTheme="majorHAnsi" w:cstheme="majorBidi"/>
+      <w:i/>
+      <w:iCs/>
+      <w:color w:val="2F5496" w:themeColor="accent1" w:themeShade="BF"/>
+      <w:sz w:val="24"/>
     </w:rPr>
   </w:style>
 </w:styles>
@@ -4839,7 +5631,7 @@
 </file>
 
 <file path=customXml/itemProps1.xml><?xml version="1.0" encoding="utf-8"?>
-<ds:datastoreItem xmlns:ds="http://schemas.openxmlformats.org/officeDocument/2006/customXml" ds:itemID="{F2340056-57CC-4BE9-AD09-303CE82E5BC5}">
+<ds:datastoreItem xmlns:ds="http://schemas.openxmlformats.org/officeDocument/2006/customXml" ds:itemID="{33F89F00-A433-42FA-B383-25B2A7377760}">
   <ds:schemaRefs>
     <ds:schemaRef ds:uri="http://schemas.openxmlformats.org/officeDocument/2006/bibliography"/>
   </ds:schemaRefs>

</xml_diff>

<commit_message>
Search and sort done,  memory leaks fixed
</commit_message>
<xml_diff>
--- a/Nicole Dance - Searching and Sorting.docx
+++ b/Nicole Dance - Searching and Sorting.docx
@@ -1329,19 +1329,15 @@
       <w:r>
         <w:t xml:space="preserve">Bubble sort was selected as one of my 3 sorting algorithms as it is </w:t>
       </w:r>
-      <w:proofErr w:type="gramStart"/>
-      <w:r>
-        <w:t>one</w:t>
-      </w:r>
-      <w:proofErr w:type="gramEnd"/>
+      <w:r>
+        <w:t>one,</w:t>
+      </w:r>
       <w:r>
         <w:t xml:space="preserve"> we have covered.  Not only that but also due to the small amount of data in use for this assessment, Performance was not a major issue to consider. If I was to create an array of many more elements another algorithm would have </w:t>
       </w:r>
-      <w:proofErr w:type="spellStart"/>
-      <w:r>
-        <w:t>bee</w:t>
-      </w:r>
-      <w:proofErr w:type="spellEnd"/>
+      <w:r>
+        <w:t>been</w:t>
+      </w:r>
       <w:r>
         <w:t xml:space="preserve"> preferred. One with increased performance.</w:t>
       </w:r>
@@ -1365,7 +1361,10 @@
         </w:numPr>
       </w:pPr>
       <w:r>
-        <w:t>Simple to implement</w:t>
+        <w:t>Popular a s</w:t>
+      </w:r>
+      <w:r>
+        <w:t>imple to implement</w:t>
       </w:r>
     </w:p>
     <w:p>
@@ -1447,42 +1446,40 @@
       <w:r>
         <w:t xml:space="preserve">Also, another algorithm covered. </w:t>
       </w:r>
-      <w:proofErr w:type="gramStart"/>
-      <w:r>
-        <w:t>Again</w:t>
-      </w:r>
-      <w:proofErr w:type="gramEnd"/>
+      <w:r>
+        <w:t>Again,</w:t>
+      </w:r>
       <w:r>
         <w:t xml:space="preserve"> used as there isn’t a high number of elements in the array. </w:t>
       </w:r>
-      <w:proofErr w:type="gramStart"/>
-      <w:r>
-        <w:t>Also</w:t>
-      </w:r>
-      <w:proofErr w:type="gramEnd"/>
-      <w:r>
-        <w:t xml:space="preserve"> whilst the same speed a bubble sort in its worst case. Otherwise, it is slightly faster. As it does not have to go through </w:t>
-      </w:r>
-      <w:proofErr w:type="gramStart"/>
-      <w:r>
-        <w:t>all of</w:t>
-      </w:r>
-      <w:proofErr w:type="gramEnd"/>
+      <w:r>
+        <w:t>Also,</w:t>
+      </w:r>
+      <w:r>
+        <w:t xml:space="preserve"> whilst the same speed a</w:t>
+      </w:r>
+      <w:r>
+        <w:t>s</w:t>
+      </w:r>
+      <w:r>
+        <w:t xml:space="preserve"> bubble sort in its worst case. Otherwise, it is slightly faster. As it does not have to go through </w:t>
+      </w:r>
+      <w:r>
+        <w:t>all</w:t>
+      </w:r>
       <w:r>
         <w:t xml:space="preserve"> the previous sorted elements. But instead goes through them until it finds the correct spot to insert it.</w:t>
       </w:r>
-      <w:bookmarkStart w:id="7" w:name="_GoBack"/>
-      <w:bookmarkEnd w:id="7"/>
     </w:p>
     <w:p>
       <w:pPr>
         <w:pStyle w:val="Heading3"/>
       </w:pPr>
-      <w:bookmarkStart w:id="8" w:name="_Toc17119848"/>
+      <w:bookmarkStart w:id="7" w:name="_Toc17119848"/>
       <w:r>
         <w:t>Advantages</w:t>
       </w:r>
-      <w:bookmarkEnd w:id="8"/>
+      <w:bookmarkEnd w:id="7"/>
     </w:p>
     <w:p>
       <w:pPr>
@@ -1504,13 +1501,25 @@
     </w:p>
     <w:p>
       <w:pPr>
+        <w:pStyle w:val="ListParagraph"/>
+        <w:numPr>
+          <w:ilvl w:val="0"/>
+          <w:numId w:val="24"/>
+        </w:numPr>
+      </w:pPr>
+      <w:r>
+        <w:t>Simple to implement</w:t>
+      </w:r>
+    </w:p>
+    <w:p>
+      <w:pPr>
         <w:pStyle w:val="Heading3"/>
       </w:pPr>
-      <w:bookmarkStart w:id="9" w:name="_Toc17119849"/>
+      <w:bookmarkStart w:id="8" w:name="_Toc17119849"/>
       <w:r>
         <w:t>Disadvantages</w:t>
       </w:r>
-      <w:bookmarkEnd w:id="9"/>
+      <w:bookmarkEnd w:id="8"/>
     </w:p>
     <w:p>
       <w:pPr>
@@ -1523,73 +1532,231 @@
       <w:r>
         <w:t xml:space="preserve">Slow, </w:t>
       </w:r>
-      <w:proofErr w:type="gramStart"/>
-      <w:r>
-        <w:t>And</w:t>
-      </w:r>
-      <w:proofErr w:type="gramEnd"/>
+      <w:r>
+        <w:t>and</w:t>
+      </w:r>
       <w:r>
         <w:t xml:space="preserve"> as the array grows it will take longer</w:t>
+      </w:r>
+      <w:r>
+        <w:t xml:space="preserve"> </w:t>
       </w:r>
     </w:p>
     <w:p>
       <w:pPr>
-        <w:pStyle w:val="Heading2"/>
-      </w:pPr>
-      <w:bookmarkStart w:id="10" w:name="_Toc17119850"/>
-      <w:r>
-        <w:t>Algorithm</w:t>
-      </w:r>
-      <w:bookmarkEnd w:id="10"/>
-      <w:r>
-        <w:t xml:space="preserve"> </w:t>
+        <w:pStyle w:val="ListParagraph"/>
+        <w:numPr>
+          <w:ilvl w:val="0"/>
+          <w:numId w:val="22"/>
+        </w:numPr>
+      </w:pPr>
+      <w:r>
+        <w:t>Does not perform as well as other algorithms</w:t>
       </w:r>
     </w:p>
     <w:p>
       <w:pPr>
+        <w:pStyle w:val="Heading2"/>
+      </w:pPr>
+      <w:bookmarkStart w:id="9" w:name="_Toc17119850"/>
+      <w:r>
+        <w:t xml:space="preserve">Selection Sort </w:t>
+      </w:r>
+      <w:r>
+        <w:t>Algorithm</w:t>
+      </w:r>
+      <w:bookmarkEnd w:id="9"/>
+      <w:r>
+        <w:t xml:space="preserve"> </w:t>
+      </w:r>
+    </w:p>
+    <w:p>
+      <w:pPr>
         <w:pStyle w:val="Heading3"/>
       </w:pPr>
-      <w:bookmarkStart w:id="11" w:name="_Toc17119851"/>
+      <w:bookmarkStart w:id="10" w:name="_Toc17119851"/>
       <w:r>
         <w:t>Why?</w:t>
+      </w:r>
+      <w:bookmarkEnd w:id="10"/>
+    </w:p>
+    <w:p>
+      <w:r>
+        <w:t>Works by finding the minimum value in the array and then swapping it with the current position.  I choose this algorithm as it is another one that works well with dynamic arrays.</w:t>
+      </w:r>
+    </w:p>
+    <w:p>
+      <w:pPr>
+        <w:pStyle w:val="Heading3"/>
+      </w:pPr>
+      <w:bookmarkStart w:id="11" w:name="_Toc17119852"/>
+      <w:r>
+        <w:lastRenderedPageBreak/>
+        <w:t>Advantages</w:t>
       </w:r>
       <w:bookmarkEnd w:id="11"/>
     </w:p>
     <w:p>
       <w:pPr>
+        <w:pStyle w:val="ListParagraph"/>
+        <w:numPr>
+          <w:ilvl w:val="0"/>
+          <w:numId w:val="22"/>
+        </w:numPr>
+      </w:pPr>
+      <w:r>
+        <w:t>Works well on small lists</w:t>
+      </w:r>
+    </w:p>
+    <w:p>
+      <w:pPr>
+        <w:pStyle w:val="ListParagraph"/>
+        <w:numPr>
+          <w:ilvl w:val="0"/>
+          <w:numId w:val="22"/>
+        </w:numPr>
+      </w:pPr>
+      <w:r>
+        <w:t>Simple to implement</w:t>
+      </w:r>
+    </w:p>
+    <w:p>
+      <w:pPr>
         <w:pStyle w:val="Heading3"/>
       </w:pPr>
-      <w:bookmarkStart w:id="12" w:name="_Toc17119852"/>
-      <w:r>
-        <w:t>Advantages</w:t>
+      <w:bookmarkStart w:id="12" w:name="_Toc17119853"/>
+      <w:r>
+        <w:t>Disadvantages</w:t>
       </w:r>
       <w:bookmarkEnd w:id="12"/>
     </w:p>
     <w:p>
       <w:pPr>
-        <w:pStyle w:val="Heading3"/>
-      </w:pPr>
-      <w:bookmarkStart w:id="13" w:name="_Toc17119853"/>
-      <w:r>
-        <w:t>Disadvantages</w:t>
+        <w:pStyle w:val="ListParagraph"/>
+        <w:numPr>
+          <w:ilvl w:val="0"/>
+          <w:numId w:val="22"/>
+        </w:numPr>
+      </w:pPr>
+      <w:r>
+        <w:t>Not very efficient for large lists</w:t>
+      </w:r>
+      <w:bookmarkStart w:id="13" w:name="_Toc17119854"/>
+    </w:p>
+    <w:p>
+      <w:pPr>
+        <w:pStyle w:val="ListParagraph"/>
+        <w:numPr>
+          <w:ilvl w:val="0"/>
+          <w:numId w:val="22"/>
+        </w:numPr>
+      </w:pPr>
+      <w:r>
+        <w:t>Quicksort would have been a more efficient sorting choice.</w:t>
+      </w:r>
+    </w:p>
+    <w:p>
+      <w:pPr>
+        <w:pStyle w:val="Heading1"/>
+      </w:pPr>
+      <w:r>
+        <w:t>Task 2 Searching</w:t>
       </w:r>
       <w:bookmarkEnd w:id="13"/>
     </w:p>
     <w:p>
       <w:pPr>
-        <w:pStyle w:val="Heading1"/>
-      </w:pPr>
-      <w:bookmarkStart w:id="14" w:name="_Toc17119854"/>
-      <w:r>
-        <w:lastRenderedPageBreak/>
-        <w:t>Task 2 Searching</w:t>
-      </w:r>
+        <w:pStyle w:val="Heading3"/>
+      </w:pPr>
+      <w:r>
+        <w:t>Why?</w:t>
+      </w:r>
+    </w:p>
+    <w:p>
+      <w:r>
+        <w:t>For this</w:t>
+      </w:r>
+      <w:r>
+        <w:t>,</w:t>
+      </w:r>
+      <w:r>
+        <w:t xml:space="preserve"> I implemented the Binary Search Algorithm. In my program when the use selects </w:t>
+      </w:r>
+      <w:r>
+        <w:t>search,</w:t>
+      </w:r>
+      <w:r>
+        <w:t xml:space="preserve"> I first run one of the Sorted Algorithm as Binary Search requires a sorted array.</w:t>
+      </w:r>
+      <w:r>
+        <w:t xml:space="preserve">  Binary search works well for a dynamic array as you can easily set the upper lower and middle bounds of the search and move accordingly.</w:t>
+      </w:r>
+    </w:p>
+    <w:p>
+      <w:pPr>
+        <w:pStyle w:val="Heading3"/>
+      </w:pPr>
+      <w:r>
+        <w:t>Advantages</w:t>
+      </w:r>
+      <w:bookmarkStart w:id="14" w:name="_GoBack"/>
       <w:bookmarkEnd w:id="14"/>
     </w:p>
     <w:p>
       <w:pPr>
-        <w:pStyle w:val="Heading1"/>
-      </w:pPr>
+        <w:pStyle w:val="ListParagraph"/>
+        <w:numPr>
+          <w:ilvl w:val="0"/>
+          <w:numId w:val="22"/>
+        </w:numPr>
+      </w:pPr>
+      <w:r>
+        <w:t>Unlike linear search which compares all elements in the array until the value is found. Binary search constantly halves the number of elements searched until the value is found.</w:t>
+      </w:r>
+    </w:p>
+    <w:p>
+      <w:pPr>
+        <w:pStyle w:val="ListParagraph"/>
+        <w:numPr>
+          <w:ilvl w:val="0"/>
+          <w:numId w:val="22"/>
+        </w:numPr>
+      </w:pPr>
+      <w:r>
+        <w:t>Binary Search is a simple algorithm to implement</w:t>
+      </w:r>
+    </w:p>
+    <w:p>
+      <w:pPr>
+        <w:pStyle w:val="Heading3"/>
+      </w:pPr>
+      <w:r>
+        <w:t>Disadvantages</w:t>
+      </w:r>
+    </w:p>
+    <w:p>
+      <w:pPr>
+        <w:pStyle w:val="ListParagraph"/>
+        <w:numPr>
+          <w:ilvl w:val="0"/>
+          <w:numId w:val="25"/>
+        </w:numPr>
+      </w:pPr>
+      <w:r>
+        <w:t>Requires a contain that supports random access. Which is required to grab the lower upper and middle values. It would not work so well for a linked list.</w:t>
+      </w:r>
+    </w:p>
+    <w:p>
+      <w:pPr>
+        <w:pStyle w:val="ListParagraph"/>
+        <w:numPr>
+          <w:ilvl w:val="0"/>
+          <w:numId w:val="25"/>
+        </w:numPr>
+      </w:pPr>
+      <w:r>
+        <w:t>Data must be sorted for a Binary Search to work. For unsorted Data linear search works but it slower.</w:t>
+      </w:r>
     </w:p>
     <w:sectPr>
       <w:pgSz w:w="11906" w:h="16838"/>
@@ -3065,6 +3232,119 @@
     </w:lvl>
   </w:abstractNum>
   <w:abstractNum w:abstractNumId="12" w15:restartNumberingAfterBreak="0">
+    <w:nsid w:val="2DAC5EB6"/>
+    <w:multiLevelType w:val="hybridMultilevel"/>
+    <w:tmpl w:val="8416E136"/>
+    <w:lvl w:ilvl="0" w:tplc="0C090001">
+      <w:start w:val="1"/>
+      <w:numFmt w:val="bullet"/>
+      <w:lvlText w:val=""/>
+      <w:lvlJc w:val="left"/>
+      <w:pPr>
+        <w:ind w:left="720" w:hanging="360"/>
+      </w:pPr>
+      <w:rPr>
+        <w:rFonts w:ascii="Symbol" w:hAnsi="Symbol" w:hint="default"/>
+      </w:rPr>
+    </w:lvl>
+    <w:lvl w:ilvl="1" w:tplc="0C090003" w:tentative="1">
+      <w:start w:val="1"/>
+      <w:numFmt w:val="bullet"/>
+      <w:lvlText w:val="o"/>
+      <w:lvlJc w:val="left"/>
+      <w:pPr>
+        <w:ind w:left="1440" w:hanging="360"/>
+      </w:pPr>
+      <w:rPr>
+        <w:rFonts w:ascii="Courier New" w:hAnsi="Courier New" w:cs="Courier New" w:hint="default"/>
+      </w:rPr>
+    </w:lvl>
+    <w:lvl w:ilvl="2" w:tplc="0C090005" w:tentative="1">
+      <w:start w:val="1"/>
+      <w:numFmt w:val="bullet"/>
+      <w:lvlText w:val=""/>
+      <w:lvlJc w:val="left"/>
+      <w:pPr>
+        <w:ind w:left="2160" w:hanging="360"/>
+      </w:pPr>
+      <w:rPr>
+        <w:rFonts w:ascii="Wingdings" w:hAnsi="Wingdings" w:hint="default"/>
+      </w:rPr>
+    </w:lvl>
+    <w:lvl w:ilvl="3" w:tplc="0C090001" w:tentative="1">
+      <w:start w:val="1"/>
+      <w:numFmt w:val="bullet"/>
+      <w:lvlText w:val=""/>
+      <w:lvlJc w:val="left"/>
+      <w:pPr>
+        <w:ind w:left="2880" w:hanging="360"/>
+      </w:pPr>
+      <w:rPr>
+        <w:rFonts w:ascii="Symbol" w:hAnsi="Symbol" w:hint="default"/>
+      </w:rPr>
+    </w:lvl>
+    <w:lvl w:ilvl="4" w:tplc="0C090003" w:tentative="1">
+      <w:start w:val="1"/>
+      <w:numFmt w:val="bullet"/>
+      <w:lvlText w:val="o"/>
+      <w:lvlJc w:val="left"/>
+      <w:pPr>
+        <w:ind w:left="3600" w:hanging="360"/>
+      </w:pPr>
+      <w:rPr>
+        <w:rFonts w:ascii="Courier New" w:hAnsi="Courier New" w:cs="Courier New" w:hint="default"/>
+      </w:rPr>
+    </w:lvl>
+    <w:lvl w:ilvl="5" w:tplc="0C090005" w:tentative="1">
+      <w:start w:val="1"/>
+      <w:numFmt w:val="bullet"/>
+      <w:lvlText w:val=""/>
+      <w:lvlJc w:val="left"/>
+      <w:pPr>
+        <w:ind w:left="4320" w:hanging="360"/>
+      </w:pPr>
+      <w:rPr>
+        <w:rFonts w:ascii="Wingdings" w:hAnsi="Wingdings" w:hint="default"/>
+      </w:rPr>
+    </w:lvl>
+    <w:lvl w:ilvl="6" w:tplc="0C090001" w:tentative="1">
+      <w:start w:val="1"/>
+      <w:numFmt w:val="bullet"/>
+      <w:lvlText w:val=""/>
+      <w:lvlJc w:val="left"/>
+      <w:pPr>
+        <w:ind w:left="5040" w:hanging="360"/>
+      </w:pPr>
+      <w:rPr>
+        <w:rFonts w:ascii="Symbol" w:hAnsi="Symbol" w:hint="default"/>
+      </w:rPr>
+    </w:lvl>
+    <w:lvl w:ilvl="7" w:tplc="0C090003" w:tentative="1">
+      <w:start w:val="1"/>
+      <w:numFmt w:val="bullet"/>
+      <w:lvlText w:val="o"/>
+      <w:lvlJc w:val="left"/>
+      <w:pPr>
+        <w:ind w:left="5760" w:hanging="360"/>
+      </w:pPr>
+      <w:rPr>
+        <w:rFonts w:ascii="Courier New" w:hAnsi="Courier New" w:cs="Courier New" w:hint="default"/>
+      </w:rPr>
+    </w:lvl>
+    <w:lvl w:ilvl="8" w:tplc="0C090005" w:tentative="1">
+      <w:start w:val="1"/>
+      <w:numFmt w:val="bullet"/>
+      <w:lvlText w:val=""/>
+      <w:lvlJc w:val="left"/>
+      <w:pPr>
+        <w:ind w:left="6480" w:hanging="360"/>
+      </w:pPr>
+      <w:rPr>
+        <w:rFonts w:ascii="Wingdings" w:hAnsi="Wingdings" w:hint="default"/>
+      </w:rPr>
+    </w:lvl>
+  </w:abstractNum>
+  <w:abstractNum w:abstractNumId="13" w15:restartNumberingAfterBreak="0">
     <w:nsid w:val="382938CF"/>
     <w:multiLevelType w:val="hybridMultilevel"/>
     <w:tmpl w:val="3D6E1B04"/>
@@ -3177,7 +3457,7 @@
       </w:rPr>
     </w:lvl>
   </w:abstractNum>
-  <w:abstractNum w:abstractNumId="13" w15:restartNumberingAfterBreak="0">
+  <w:abstractNum w:abstractNumId="14" w15:restartNumberingAfterBreak="0">
     <w:nsid w:val="3DF47C10"/>
     <w:multiLevelType w:val="multilevel"/>
     <w:tmpl w:val="7DF6CD1C"/>
@@ -3290,7 +3570,7 @@
       </w:pPr>
     </w:lvl>
   </w:abstractNum>
-  <w:abstractNum w:abstractNumId="14" w15:restartNumberingAfterBreak="0">
+  <w:abstractNum w:abstractNumId="15" w15:restartNumberingAfterBreak="0">
     <w:nsid w:val="4B041EDA"/>
     <w:multiLevelType w:val="multilevel"/>
     <w:tmpl w:val="9D987E3E"/>
@@ -3439,7 +3719,7 @@
       </w:rPr>
     </w:lvl>
   </w:abstractNum>
-  <w:abstractNum w:abstractNumId="15" w15:restartNumberingAfterBreak="0">
+  <w:abstractNum w:abstractNumId="16" w15:restartNumberingAfterBreak="0">
     <w:nsid w:val="50DC40A9"/>
     <w:multiLevelType w:val="multilevel"/>
     <w:tmpl w:val="AEB258AE"/>
@@ -3552,7 +3832,7 @@
       </w:rPr>
     </w:lvl>
   </w:abstractNum>
-  <w:abstractNum w:abstractNumId="16" w15:restartNumberingAfterBreak="0">
+  <w:abstractNum w:abstractNumId="17" w15:restartNumberingAfterBreak="0">
     <w:nsid w:val="586F5EBE"/>
     <w:multiLevelType w:val="hybridMultilevel"/>
     <w:tmpl w:val="ECA4F7BE"/>
@@ -3665,7 +3945,7 @@
       </w:rPr>
     </w:lvl>
   </w:abstractNum>
-  <w:abstractNum w:abstractNumId="17" w15:restartNumberingAfterBreak="0">
+  <w:abstractNum w:abstractNumId="18" w15:restartNumberingAfterBreak="0">
     <w:nsid w:val="5CCD7B17"/>
     <w:multiLevelType w:val="hybridMultilevel"/>
     <w:tmpl w:val="723A83E6"/>
@@ -3778,7 +4058,7 @@
       </w:rPr>
     </w:lvl>
   </w:abstractNum>
-  <w:abstractNum w:abstractNumId="18" w15:restartNumberingAfterBreak="0">
+  <w:abstractNum w:abstractNumId="19" w15:restartNumberingAfterBreak="0">
     <w:nsid w:val="5FB8585E"/>
     <w:multiLevelType w:val="hybridMultilevel"/>
     <w:tmpl w:val="900A4C32"/>
@@ -3891,7 +4171,7 @@
       </w:rPr>
     </w:lvl>
   </w:abstractNum>
-  <w:abstractNum w:abstractNumId="19" w15:restartNumberingAfterBreak="0">
+  <w:abstractNum w:abstractNumId="20" w15:restartNumberingAfterBreak="0">
     <w:nsid w:val="64817C5F"/>
     <w:multiLevelType w:val="hybridMultilevel"/>
     <w:tmpl w:val="2AA67078"/>
@@ -4004,7 +4284,7 @@
       </w:rPr>
     </w:lvl>
   </w:abstractNum>
-  <w:abstractNum w:abstractNumId="20" w15:restartNumberingAfterBreak="0">
+  <w:abstractNum w:abstractNumId="21" w15:restartNumberingAfterBreak="0">
     <w:nsid w:val="73106A71"/>
     <w:multiLevelType w:val="hybridMultilevel"/>
     <w:tmpl w:val="F0DCD70A"/>
@@ -4117,7 +4397,7 @@
       </w:rPr>
     </w:lvl>
   </w:abstractNum>
-  <w:abstractNum w:abstractNumId="21" w15:restartNumberingAfterBreak="0">
+  <w:abstractNum w:abstractNumId="22" w15:restartNumberingAfterBreak="0">
     <w:nsid w:val="76062825"/>
     <w:multiLevelType w:val="hybridMultilevel"/>
     <w:tmpl w:val="7D7C86E6"/>
@@ -4230,10 +4510,10 @@
       </w:rPr>
     </w:lvl>
   </w:abstractNum>
-  <w:abstractNum w:abstractNumId="22" w15:restartNumberingAfterBreak="0">
+  <w:abstractNum w:abstractNumId="23" w15:restartNumberingAfterBreak="0">
     <w:nsid w:val="7DD357E2"/>
     <w:multiLevelType w:val="hybridMultilevel"/>
-    <w:tmpl w:val="8BA26988"/>
+    <w:tmpl w:val="2E468F38"/>
     <w:lvl w:ilvl="0" w:tplc="0C090001">
       <w:start w:val="1"/>
       <w:numFmt w:val="bullet"/>
@@ -4344,7 +4624,7 @@
     </w:lvl>
   </w:abstractNum>
   <w:num w:numId="1">
-    <w:abstractNumId w:val="14"/>
+    <w:abstractNumId w:val="15"/>
   </w:num>
   <w:num w:numId="2">
     <w:abstractNumId w:val="2"/>
@@ -4365,10 +4645,10 @@
     <w:abstractNumId w:val="8"/>
   </w:num>
   <w:num w:numId="8">
-    <w:abstractNumId w:val="19"/>
+    <w:abstractNumId w:val="20"/>
   </w:num>
   <w:num w:numId="9">
-    <w:abstractNumId w:val="13"/>
+    <w:abstractNumId w:val="14"/>
   </w:num>
   <w:num w:numId="10">
     <w:abstractNumId w:val="7"/>
@@ -4391,19 +4671,19 @@
     </w:lvlOverride>
   </w:num>
   <w:num w:numId="12">
-    <w:abstractNumId w:val="12"/>
+    <w:abstractNumId w:val="13"/>
   </w:num>
   <w:num w:numId="13">
-    <w:abstractNumId w:val="20"/>
+    <w:abstractNumId w:val="21"/>
   </w:num>
   <w:num w:numId="14">
     <w:abstractNumId w:val="0"/>
   </w:num>
   <w:num w:numId="15">
-    <w:abstractNumId w:val="18"/>
+    <w:abstractNumId w:val="19"/>
   </w:num>
   <w:num w:numId="16">
-    <w:abstractNumId w:val="15"/>
+    <w:abstractNumId w:val="16"/>
   </w:num>
   <w:num w:numId="17">
     <w:abstractNumId w:val="6"/>
@@ -4412,7 +4692,7 @@
     <w:abstractNumId w:val="9"/>
   </w:num>
   <w:num w:numId="19">
-    <w:abstractNumId w:val="17"/>
+    <w:abstractNumId w:val="18"/>
   </w:num>
   <w:num w:numId="20">
     <w:abstractNumId w:val="10"/>
@@ -4421,13 +4701,16 @@
     <w:abstractNumId w:val="1"/>
   </w:num>
   <w:num w:numId="22">
+    <w:abstractNumId w:val="23"/>
+  </w:num>
+  <w:num w:numId="23">
     <w:abstractNumId w:val="22"/>
   </w:num>
-  <w:num w:numId="23">
-    <w:abstractNumId w:val="21"/>
+  <w:num w:numId="24">
+    <w:abstractNumId w:val="17"/>
   </w:num>
-  <w:num w:numId="24">
-    <w:abstractNumId w:val="16"/>
+  <w:num w:numId="25">
+    <w:abstractNumId w:val="12"/>
   </w:num>
 </w:numbering>
 </file>
@@ -5631,7 +5914,7 @@
 </file>
 
 <file path=customXml/itemProps1.xml><?xml version="1.0" encoding="utf-8"?>
-<ds:datastoreItem xmlns:ds="http://schemas.openxmlformats.org/officeDocument/2006/customXml" ds:itemID="{33F89F00-A433-42FA-B383-25B2A7377760}">
+<ds:datastoreItem xmlns:ds="http://schemas.openxmlformats.org/officeDocument/2006/customXml" ds:itemID="{F3D384C3-2BA1-4358-8AB1-AC5EA20E38FE}">
   <ds:schemaRefs>
     <ds:schemaRef ds:uri="http://schemas.openxmlformats.org/officeDocument/2006/bibliography"/>
   </ds:schemaRefs>

</xml_diff>